<commit_message>
Added Led set / bt paring 1. added script of led set 2. added config file for led set 3. added script of bt paring 4. update command guideline
</commit_message>
<xml_diff>
--- a/Test_command_guideline.docx
+++ b/Test_command_guideline.docx
@@ -4,6 +4,12 @@
   <w:body>
     <w:sdt>
       <w:sdtPr>
+        <w:rPr>
+          <w:rFonts w:asciiTheme="minorHAnsi" w:eastAsiaTheme="minorEastAsia" w:hAnsiTheme="minorHAnsi" w:cstheme="minorBidi"/>
+          <w:color w:val="auto"/>
+          <w:sz w:val="21"/>
+          <w:szCs w:val="21"/>
+        </w:rPr>
         <w:id w:val="-811480573"/>
         <w:docPartObj>
           <w:docPartGallery w:val="Table of Contents"/>
@@ -12,13 +18,9 @@
       </w:sdtPr>
       <w:sdtEndPr>
         <w:rPr>
-          <w:rFonts w:asciiTheme="minorHAnsi" w:eastAsiaTheme="minorEastAsia" w:hAnsiTheme="minorHAnsi" w:cstheme="minorBidi"/>
           <w:b/>
           <w:bCs/>
           <w:noProof/>
-          <w:color w:val="auto"/>
-          <w:sz w:val="21"/>
-          <w:szCs w:val="21"/>
         </w:rPr>
       </w:sdtEndPr>
       <w:sdtContent>
@@ -30,6 +32,8 @@
             <w:t>Contents</w:t>
           </w:r>
         </w:p>
+        <w:bookmarkStart w:id="0" w:name="_GoBack"/>
+        <w:bookmarkEnd w:id="0"/>
         <w:p>
           <w:pPr>
             <w:pStyle w:val="TOC1"/>
@@ -66,7 +70,7 @@
             </w:rPr>
             <w:fldChar w:fldCharType="separate"/>
           </w:r>
-          <w:hyperlink w:anchor="_Toc29808068" w:history="1">
+          <w:hyperlink w:anchor="_Toc32338912" w:history="1">
             <w:r>
               <w:rPr>
                 <w:rStyle w:val="Hyperlink"/>
@@ -93,7 +97,7 @@
                 <w:noProof/>
                 <w:webHidden/>
               </w:rPr>
-              <w:instrText xml:space="preserve"> PAGEREF _Toc29808068 \h </w:instrText>
+              <w:instrText xml:space="preserve"> PAGEREF _Toc32338912 \h </w:instrText>
             </w:r>
             <w:r>
               <w:rPr>
@@ -113,7 +117,7 @@
                 <w:noProof/>
                 <w:webHidden/>
               </w:rPr>
-              <w:t>1</w:t>
+              <w:t>2</w:t>
             </w:r>
             <w:r>
               <w:rPr>
@@ -136,7 +140,7 @@
               <w:szCs w:val="22"/>
             </w:rPr>
           </w:pPr>
-          <w:hyperlink w:anchor="_Toc29808069" w:history="1">
+          <w:hyperlink w:anchor="_Toc32338913" w:history="1">
             <w:r>
               <w:rPr>
                 <w:rStyle w:val="Hyperlink"/>
@@ -163,7 +167,7 @@
                 <w:noProof/>
                 <w:webHidden/>
               </w:rPr>
-              <w:instrText xml:space="preserve"> PAGEREF _Toc29808069 \h </w:instrText>
+              <w:instrText xml:space="preserve"> PAGEREF _Toc32338913 \h </w:instrText>
             </w:r>
             <w:r>
               <w:rPr>
@@ -206,7 +210,7 @@
               <w:szCs w:val="22"/>
             </w:rPr>
           </w:pPr>
-          <w:hyperlink w:anchor="_Toc29808070" w:history="1">
+          <w:hyperlink w:anchor="_Toc32338914" w:history="1">
             <w:r>
               <w:rPr>
                 <w:rStyle w:val="Hyperlink"/>
@@ -233,7 +237,7 @@
                 <w:noProof/>
                 <w:webHidden/>
               </w:rPr>
-              <w:instrText xml:space="preserve"> PAGEREF _Toc29808070 \h </w:instrText>
+              <w:instrText xml:space="preserve"> PAGEREF _Toc32338914 \h </w:instrText>
             </w:r>
             <w:r>
               <w:rPr>
@@ -253,7 +257,7 @@
                 <w:noProof/>
                 <w:webHidden/>
               </w:rPr>
-              <w:t>2</w:t>
+              <w:t>3</w:t>
             </w:r>
             <w:r>
               <w:rPr>
@@ -276,7 +280,7 @@
               <w:szCs w:val="22"/>
             </w:rPr>
           </w:pPr>
-          <w:hyperlink w:anchor="_Toc29808071" w:history="1">
+          <w:hyperlink w:anchor="_Toc32338915" w:history="1">
             <w:r>
               <w:rPr>
                 <w:rStyle w:val="Hyperlink"/>
@@ -303,7 +307,7 @@
                 <w:noProof/>
                 <w:webHidden/>
               </w:rPr>
-              <w:instrText xml:space="preserve"> PAGEREF _Toc29808071 \h </w:instrText>
+              <w:instrText xml:space="preserve"> PAGEREF _Toc32338915 \h </w:instrText>
             </w:r>
             <w:r>
               <w:rPr>
@@ -323,7 +327,7 @@
                 <w:noProof/>
                 <w:webHidden/>
               </w:rPr>
-              <w:t>2</w:t>
+              <w:t>3</w:t>
             </w:r>
             <w:r>
               <w:rPr>
@@ -346,7 +350,7 @@
               <w:szCs w:val="22"/>
             </w:rPr>
           </w:pPr>
-          <w:hyperlink w:anchor="_Toc29808072" w:history="1">
+          <w:hyperlink w:anchor="_Toc32338916" w:history="1">
             <w:r>
               <w:rPr>
                 <w:rStyle w:val="Hyperlink"/>
@@ -373,7 +377,7 @@
                 <w:noProof/>
                 <w:webHidden/>
               </w:rPr>
-              <w:instrText xml:space="preserve"> PAGEREF _Toc29808072 \h </w:instrText>
+              <w:instrText xml:space="preserve"> PAGEREF _Toc32338916 \h </w:instrText>
             </w:r>
             <w:r>
               <w:rPr>
@@ -393,7 +397,147 @@
                 <w:noProof/>
                 <w:webHidden/>
               </w:rPr>
-              <w:t>3</w:t>
+              <w:t>4</w:t>
+            </w:r>
+            <w:r>
+              <w:rPr>
+                <w:noProof/>
+                <w:webHidden/>
+              </w:rPr>
+              <w:fldChar w:fldCharType="end"/>
+            </w:r>
+          </w:hyperlink>
+        </w:p>
+        <w:p>
+          <w:pPr>
+            <w:pStyle w:val="TOC2"/>
+            <w:tabs>
+              <w:tab w:val="right" w:leader="dot" w:pos="10070"/>
+            </w:tabs>
+            <w:rPr>
+              <w:noProof/>
+              <w:sz w:val="22"/>
+              <w:szCs w:val="22"/>
+            </w:rPr>
+          </w:pPr>
+          <w:hyperlink w:anchor="_Toc32338917" w:history="1">
+            <w:r>
+              <w:rPr>
+                <w:rStyle w:val="Hyperlink"/>
+                <w:noProof/>
+              </w:rPr>
+              <w:t>2.4 BT paring</w:t>
+            </w:r>
+            <w:r>
+              <w:rPr>
+                <w:noProof/>
+                <w:webHidden/>
+              </w:rPr>
+              <w:tab/>
+            </w:r>
+            <w:r>
+              <w:rPr>
+                <w:noProof/>
+                <w:webHidden/>
+              </w:rPr>
+              <w:fldChar w:fldCharType="begin"/>
+            </w:r>
+            <w:r>
+              <w:rPr>
+                <w:noProof/>
+                <w:webHidden/>
+              </w:rPr>
+              <w:instrText xml:space="preserve"> PAGEREF _Toc32338917 \h </w:instrText>
+            </w:r>
+            <w:r>
+              <w:rPr>
+                <w:noProof/>
+                <w:webHidden/>
+              </w:rPr>
+            </w:r>
+            <w:r>
+              <w:rPr>
+                <w:noProof/>
+                <w:webHidden/>
+              </w:rPr>
+              <w:fldChar w:fldCharType="separate"/>
+            </w:r>
+            <w:r>
+              <w:rPr>
+                <w:noProof/>
+                <w:webHidden/>
+              </w:rPr>
+              <w:t>4</w:t>
+            </w:r>
+            <w:r>
+              <w:rPr>
+                <w:noProof/>
+                <w:webHidden/>
+              </w:rPr>
+              <w:fldChar w:fldCharType="end"/>
+            </w:r>
+          </w:hyperlink>
+        </w:p>
+        <w:p>
+          <w:pPr>
+            <w:pStyle w:val="TOC2"/>
+            <w:tabs>
+              <w:tab w:val="right" w:leader="dot" w:pos="10070"/>
+            </w:tabs>
+            <w:rPr>
+              <w:noProof/>
+              <w:sz w:val="22"/>
+              <w:szCs w:val="22"/>
+            </w:rPr>
+          </w:pPr>
+          <w:hyperlink w:anchor="_Toc32338918" w:history="1">
+            <w:r>
+              <w:rPr>
+                <w:rStyle w:val="Hyperlink"/>
+                <w:noProof/>
+              </w:rPr>
+              <w:t>2.5 Set LED</w:t>
+            </w:r>
+            <w:r>
+              <w:rPr>
+                <w:noProof/>
+                <w:webHidden/>
+              </w:rPr>
+              <w:tab/>
+            </w:r>
+            <w:r>
+              <w:rPr>
+                <w:noProof/>
+                <w:webHidden/>
+              </w:rPr>
+              <w:fldChar w:fldCharType="begin"/>
+            </w:r>
+            <w:r>
+              <w:rPr>
+                <w:noProof/>
+                <w:webHidden/>
+              </w:rPr>
+              <w:instrText xml:space="preserve"> PAGEREF _Toc32338918 \h </w:instrText>
+            </w:r>
+            <w:r>
+              <w:rPr>
+                <w:noProof/>
+                <w:webHidden/>
+              </w:rPr>
+            </w:r>
+            <w:r>
+              <w:rPr>
+                <w:noProof/>
+                <w:webHidden/>
+              </w:rPr>
+              <w:fldChar w:fldCharType="separate"/>
+            </w:r>
+            <w:r>
+              <w:rPr>
+                <w:noProof/>
+                <w:webHidden/>
+              </w:rPr>
+              <w:t>4</w:t>
             </w:r>
             <w:r>
               <w:rPr>
@@ -421,10 +565,7 @@
     <w:p/>
     <w:p/>
     <w:p/>
-    <w:p>
-      <w:bookmarkStart w:id="0" w:name="_GoBack"/>
-      <w:bookmarkEnd w:id="0"/>
-    </w:p>
+    <w:p/>
     <w:p/>
     <w:p/>
     <w:p/>
@@ -446,9 +587,8 @@
       <w:pPr>
         <w:pStyle w:val="Heading1"/>
       </w:pPr>
-      <w:bookmarkStart w:id="1" w:name="_Toc29808068"/>
-      <w:r>
-        <w:lastRenderedPageBreak/>
+      <w:bookmarkStart w:id="1" w:name="_Toc32338912"/>
+      <w:r>
         <w:t>1.</w:t>
       </w:r>
       <w:r>
@@ -654,7 +794,7 @@
       <w:pPr>
         <w:pStyle w:val="Heading1"/>
       </w:pPr>
-      <w:bookmarkStart w:id="2" w:name="_Toc29808069"/>
+      <w:bookmarkStart w:id="2" w:name="_Toc32338913"/>
       <w:r>
         <w:t>2. Test script descript</w:t>
       </w:r>
@@ -790,6 +930,7 @@
     </w:p>
     <w:p>
       <w:r>
+        <w:lastRenderedPageBreak/>
         <w:t>To configure specify test script: modify the .</w:t>
       </w:r>
       <w:proofErr w:type="spellStart"/>
@@ -814,9 +955,8 @@
       <w:pPr>
         <w:pStyle w:val="Heading2"/>
       </w:pPr>
-      <w:bookmarkStart w:id="3" w:name="_Toc29808070"/>
-      <w:r>
-        <w:lastRenderedPageBreak/>
+      <w:bookmarkStart w:id="3" w:name="_Toc32338914"/>
+      <w:r>
         <w:t xml:space="preserve">2.1 </w:t>
       </w:r>
       <w:r>
@@ -990,7 +1130,7 @@
       <w:pPr>
         <w:pStyle w:val="Heading2"/>
       </w:pPr>
-      <w:bookmarkStart w:id="4" w:name="_Toc29808071"/>
+      <w:bookmarkStart w:id="4" w:name="_Toc32338915"/>
       <w:r>
         <w:t>2.2 I2C inventory check</w:t>
       </w:r>
@@ -1199,6 +1339,7 @@
     <w:p/>
     <w:p>
       <w:r>
+        <w:lastRenderedPageBreak/>
         <w:t xml:space="preserve">Test </w:t>
       </w:r>
       <w:proofErr w:type="gramStart"/>
@@ -1279,7 +1420,7 @@
       <w:pPr>
         <w:pStyle w:val="Heading2"/>
       </w:pPr>
-      <w:bookmarkStart w:id="5" w:name="_Toc29808072"/>
+      <w:bookmarkStart w:id="5" w:name="_Toc32338916"/>
       <w:r>
         <w:t>2.3 PA fault check</w:t>
       </w:r>
@@ -1289,11 +1430,9 @@
       <w:r>
         <w:t>Run “</w:t>
       </w:r>
-      <w:proofErr w:type="spellStart"/>
-      <w:r>
-        <w:t>pa_fault.conf</w:t>
-      </w:r>
-      <w:proofErr w:type="spellEnd"/>
+      <w:r>
+        <w:t>get_pa_fault.sh</w:t>
+      </w:r>
       <w:r>
         <w:t>”</w:t>
       </w:r>
@@ -1392,7 +1531,15 @@
       <w:proofErr w:type="spellEnd"/>
       <w:proofErr w:type="gramEnd"/>
       <w:r>
-        <w:t xml:space="preserve"> shell /run/factory-test/zepp/get_pa_fault.sh</w:t>
+        <w:t xml:space="preserve"> shell /run/factory-test/</w:t>
+      </w:r>
+      <w:proofErr w:type="spellStart"/>
+      <w:r>
+        <w:t>zepp</w:t>
+      </w:r>
+      <w:proofErr w:type="spellEnd"/>
+      <w:r>
+        <w:t>/</w:t>
       </w:r>
     </w:p>
     <w:p>
@@ -1430,9 +1577,285 @@
       </w:r>
     </w:p>
     <w:p/>
+    <w:p>
+      <w:pPr>
+        <w:pStyle w:val="Heading2"/>
+      </w:pPr>
+      <w:bookmarkStart w:id="6" w:name="_Toc32338917"/>
+      <w:r>
+        <w:t>2.4 BT paring</w:t>
+      </w:r>
+      <w:bookmarkEnd w:id="6"/>
+    </w:p>
+    <w:p>
+      <w:r>
+        <w:t>Run “bt_paring.sh”</w:t>
+      </w:r>
+    </w:p>
+    <w:p>
+      <w:r>
+        <w:t>And BT will enter paring state. Using smart phone can search devices name.</w:t>
+      </w:r>
+    </w:p>
+    <w:p>
+      <w:r>
+        <w:rPr>
+          <w:noProof/>
+        </w:rPr>
+        <w:drawing>
+          <wp:inline distT="0" distB="0" distL="0" distR="0" wp14:anchorId="529DE7E5" wp14:editId="33A31D0D">
+            <wp:extent cx="6400800" cy="971550"/>
+            <wp:effectExtent l="0" t="0" r="0" b="0"/>
+            <wp:docPr id="3" name="Picture 3"/>
+            <wp:cNvGraphicFramePr>
+              <a:graphicFrameLocks xmlns:a="http://schemas.openxmlformats.org/drawingml/2006/main" noChangeAspect="1"/>
+            </wp:cNvGraphicFramePr>
+            <a:graphic xmlns:a="http://schemas.openxmlformats.org/drawingml/2006/main">
+              <a:graphicData uri="http://schemas.openxmlformats.org/drawingml/2006/picture">
+                <pic:pic xmlns:pic="http://schemas.openxmlformats.org/drawingml/2006/picture">
+                  <pic:nvPicPr>
+                    <pic:cNvPr id="1" name=""/>
+                    <pic:cNvPicPr/>
+                  </pic:nvPicPr>
+                  <pic:blipFill>
+                    <a:blip r:embed="rId12"/>
+                    <a:stretch>
+                      <a:fillRect/>
+                    </a:stretch>
+                  </pic:blipFill>
+                  <pic:spPr>
+                    <a:xfrm>
+                      <a:off x="0" y="0"/>
+                      <a:ext cx="6400800" cy="971550"/>
+                    </a:xfrm>
+                    <a:prstGeom prst="rect">
+                      <a:avLst/>
+                    </a:prstGeom>
+                  </pic:spPr>
+                </pic:pic>
+              </a:graphicData>
+            </a:graphic>
+          </wp:inline>
+        </w:drawing>
+      </w:r>
+    </w:p>
+    <w:p/>
+    <w:p>
+      <w:pPr>
+        <w:pStyle w:val="Heading2"/>
+      </w:pPr>
+      <w:bookmarkStart w:id="7" w:name="_Toc32338918"/>
+      <w:r>
+        <w:t>2.5 Set LED</w:t>
+      </w:r>
+      <w:bookmarkEnd w:id="7"/>
+    </w:p>
+    <w:p>
+      <w:r>
+        <w:t>Run “set_led.sh”</w:t>
+      </w:r>
+    </w:p>
+    <w:p>
+      <w:r>
+        <w:t>Led name and number define at file “</w:t>
+      </w:r>
+      <w:proofErr w:type="spellStart"/>
+      <w:r>
+        <w:t>led.conf</w:t>
+      </w:r>
+      <w:proofErr w:type="spellEnd"/>
+      <w:r>
+        <w:t>”. 1</w:t>
+      </w:r>
+      <w:r>
+        <w:rPr>
+          <w:vertAlign w:val="superscript"/>
+        </w:rPr>
+        <w:t>st</w:t>
+      </w:r>
+      <w:r>
+        <w:t xml:space="preserve"> row as led name. 2</w:t>
+      </w:r>
+      <w:r>
+        <w:rPr>
+          <w:vertAlign w:val="superscript"/>
+        </w:rPr>
+        <w:t>nd</w:t>
+      </w:r>
+      <w:r>
+        <w:t xml:space="preserve"> row as led number</w:t>
+      </w:r>
+    </w:p>
+    <w:p>
+      <w:proofErr w:type="spellStart"/>
+      <w:r>
+        <w:lastRenderedPageBreak/>
+        <w:t>Exp</w:t>
+      </w:r>
+      <w:proofErr w:type="spellEnd"/>
+      <w:r>
+        <w:t>:</w:t>
+      </w:r>
+    </w:p>
+    <w:p>
+      <w:proofErr w:type="gramStart"/>
+      <w:r>
+        <w:t>led-formation1</w:t>
+      </w:r>
+      <w:proofErr w:type="gramEnd"/>
+      <w:r>
+        <w:t xml:space="preserve"> 1</w:t>
+      </w:r>
+    </w:p>
+    <w:p>
+      <w:proofErr w:type="gramStart"/>
+      <w:r>
+        <w:t>led-formation2</w:t>
+      </w:r>
+      <w:proofErr w:type="gramEnd"/>
+      <w:r>
+        <w:t xml:space="preserve"> 2</w:t>
+      </w:r>
+    </w:p>
+    <w:p>
+      <w:proofErr w:type="gramStart"/>
+      <w:r>
+        <w:t>led-voice-service1</w:t>
+      </w:r>
+      <w:proofErr w:type="gramEnd"/>
+      <w:r>
+        <w:t xml:space="preserve"> 3</w:t>
+      </w:r>
+    </w:p>
+    <w:p>
+      <w:proofErr w:type="gramStart"/>
+      <w:r>
+        <w:t>led-voice-service2</w:t>
+      </w:r>
+      <w:proofErr w:type="gramEnd"/>
+      <w:r>
+        <w:t xml:space="preserve"> 4</w:t>
+      </w:r>
+    </w:p>
+    <w:p>
+      <w:proofErr w:type="gramStart"/>
+      <w:r>
+        <w:t>all</w:t>
+      </w:r>
+      <w:proofErr w:type="gramEnd"/>
+      <w:r>
+        <w:t xml:space="preserve"> </w:t>
+      </w:r>
+      <w:proofErr w:type="spellStart"/>
+      <w:r>
+        <w:t>all</w:t>
+      </w:r>
+      <w:proofErr w:type="spellEnd"/>
+    </w:p>
+    <w:p>
+      <w:r>
+        <w:t>Parameter “all” support to operate all the available LED.</w:t>
+      </w:r>
+    </w:p>
+    <w:p/>
+    <w:p>
+      <w:r>
+        <w:t>Command form:</w:t>
+      </w:r>
+    </w:p>
+    <w:p>
+      <w:r>
+        <w:t xml:space="preserve">set_led.sh </w:t>
+      </w:r>
+      <w:r>
+        <w:t>&lt;Led name</w:t>
+      </w:r>
+      <w:proofErr w:type="gramStart"/>
+      <w:r>
+        <w:t>&gt;  &lt;</w:t>
+      </w:r>
+      <w:proofErr w:type="gramEnd"/>
+      <w:r>
+        <w:t>R brightness&gt;</w:t>
+      </w:r>
+      <w:r>
+        <w:t xml:space="preserve"> </w:t>
+      </w:r>
+      <w:r>
+        <w:t>&lt;G</w:t>
+      </w:r>
+      <w:r>
+        <w:t xml:space="preserve"> brightness</w:t>
+      </w:r>
+      <w:r>
+        <w:t>&gt;</w:t>
+      </w:r>
+      <w:r>
+        <w:t xml:space="preserve"> &lt;B brightness&gt;</w:t>
+      </w:r>
+    </w:p>
+    <w:p>
+      <w:r>
+        <w:t>Brightness range: 0~255</w:t>
+      </w:r>
+    </w:p>
+    <w:p>
+      <w:proofErr w:type="spellStart"/>
+      <w:r>
+        <w:t>Exp</w:t>
+      </w:r>
+      <w:proofErr w:type="spellEnd"/>
+      <w:r>
+        <w:t>:</w:t>
+      </w:r>
+    </w:p>
+    <w:p>
+      <w:r>
+        <w:rPr>
+          <w:noProof/>
+        </w:rPr>
+        <w:drawing>
+          <wp:inline distT="0" distB="0" distL="0" distR="0" wp14:anchorId="3A897E03" wp14:editId="5A5EB146">
+            <wp:extent cx="6400800" cy="289560"/>
+            <wp:effectExtent l="0" t="0" r="0" b="0"/>
+            <wp:docPr id="6" name="Picture 6"/>
+            <wp:cNvGraphicFramePr>
+              <a:graphicFrameLocks xmlns:a="http://schemas.openxmlformats.org/drawingml/2006/main" noChangeAspect="1"/>
+            </wp:cNvGraphicFramePr>
+            <a:graphic xmlns:a="http://schemas.openxmlformats.org/drawingml/2006/main">
+              <a:graphicData uri="http://schemas.openxmlformats.org/drawingml/2006/picture">
+                <pic:pic xmlns:pic="http://schemas.openxmlformats.org/drawingml/2006/picture">
+                  <pic:nvPicPr>
+                    <pic:cNvPr id="1" name=""/>
+                    <pic:cNvPicPr/>
+                  </pic:nvPicPr>
+                  <pic:blipFill>
+                    <a:blip r:embed="rId13"/>
+                    <a:stretch>
+                      <a:fillRect/>
+                    </a:stretch>
+                  </pic:blipFill>
+                  <pic:spPr>
+                    <a:xfrm>
+                      <a:off x="0" y="0"/>
+                      <a:ext cx="6400800" cy="289560"/>
+                    </a:xfrm>
+                    <a:prstGeom prst="rect">
+                      <a:avLst/>
+                    </a:prstGeom>
+                  </pic:spPr>
+                </pic:pic>
+              </a:graphicData>
+            </a:graphic>
+          </wp:inline>
+        </w:drawing>
+      </w:r>
+    </w:p>
+    <w:p/>
+    <w:p/>
     <w:p/>
     <w:sectPr>
-      <w:headerReference w:type="default" r:id="rId12"/>
+      <w:headerReference w:type="default" r:id="rId14"/>
       <w:pgSz w:w="12240" w:h="15840"/>
       <w:pgMar w:top="1440" w:right="1080" w:bottom="1440" w:left="1080" w:header="720" w:footer="720" w:gutter="0"/>
       <w:cols w:space="720"/>
@@ -1522,7 +1945,7 @@
           <v:path o:extrusionok="f" gradientshapeok="t" o:connecttype="rect"/>
           <o:lock v:ext="edit" aspectratio="t"/>
         </v:shapetype>
-        <v:shape id="_x0000_i1025" type="#_x0000_t75" style="width:246pt;height:23.25pt">
+        <v:shape id="_x0000_i1025" type="#_x0000_t75" style="width:246pt;height:23.5pt">
           <v:imagedata r:id="rId1" o:title="TYMPHANY Chinese LOGO_Type 2"/>
         </v:shape>
       </w:pict>
@@ -3004,7 +3427,7 @@
 </file>
 
 <file path=customXml/itemProps1.xml><?xml version="1.0" encoding="utf-8"?>
-<ds:datastoreItem xmlns:ds="http://schemas.openxmlformats.org/officeDocument/2006/customXml" ds:itemID="{CAFAEEF4-801A-474E-84CB-439F2C98A15C}">
+<ds:datastoreItem xmlns:ds="http://schemas.openxmlformats.org/officeDocument/2006/customXml" ds:itemID="{0BC66899-0F6C-4486-9665-C6BF3B7A9531}">
   <ds:schemaRefs>
     <ds:schemaRef ds:uri="http://schemas.openxmlformats.org/officeDocument/2006/bibliography"/>
   </ds:schemaRefs>

</xml_diff>

<commit_message>
Added audo set/ volume set/ gpio set
</commit_message>
<xml_diff>
--- a/Test_command_guideline.docx
+++ b/Test_command_guideline.docx
@@ -70,7 +70,7 @@
             </w:rPr>
             <w:fldChar w:fldCharType="separate"/>
           </w:r>
-          <w:hyperlink w:anchor="_Toc32438092" w:history="1">
+          <w:hyperlink w:anchor="_Toc32530777" w:history="1">
             <w:r>
               <w:rPr>
                 <w:rStyle w:val="Hyperlink"/>
@@ -97,7 +97,7 @@
                 <w:noProof/>
                 <w:webHidden/>
               </w:rPr>
-              <w:instrText xml:space="preserve"> PAGEREF _Toc32438092 \h </w:instrText>
+              <w:instrText xml:space="preserve"> PAGEREF _Toc32530777 \h </w:instrText>
             </w:r>
             <w:r>
               <w:rPr>
@@ -140,7 +140,7 @@
               <w:szCs w:val="22"/>
             </w:rPr>
           </w:pPr>
-          <w:hyperlink w:anchor="_Toc32438093" w:history="1">
+          <w:hyperlink w:anchor="_Toc32530778" w:history="1">
             <w:r>
               <w:rPr>
                 <w:rStyle w:val="Hyperlink"/>
@@ -167,7 +167,7 @@
                 <w:noProof/>
                 <w:webHidden/>
               </w:rPr>
-              <w:instrText xml:space="preserve"> PAGEREF _Toc32438093 \h </w:instrText>
+              <w:instrText xml:space="preserve"> PAGEREF _Toc32530778 \h </w:instrText>
             </w:r>
             <w:r>
               <w:rPr>
@@ -210,7 +210,7 @@
               <w:szCs w:val="22"/>
             </w:rPr>
           </w:pPr>
-          <w:hyperlink w:anchor="_Toc32438094" w:history="1">
+          <w:hyperlink w:anchor="_Toc32530779" w:history="1">
             <w:r>
               <w:rPr>
                 <w:rStyle w:val="Hyperlink"/>
@@ -237,7 +237,7 @@
                 <w:noProof/>
                 <w:webHidden/>
               </w:rPr>
-              <w:instrText xml:space="preserve"> PAGEREF _Toc32438094 \h </w:instrText>
+              <w:instrText xml:space="preserve"> PAGEREF _Toc32530779 \h </w:instrText>
             </w:r>
             <w:r>
               <w:rPr>
@@ -280,7 +280,7 @@
               <w:szCs w:val="22"/>
             </w:rPr>
           </w:pPr>
-          <w:hyperlink w:anchor="_Toc32438095" w:history="1">
+          <w:hyperlink w:anchor="_Toc32530780" w:history="1">
             <w:r>
               <w:rPr>
                 <w:rStyle w:val="Hyperlink"/>
@@ -307,7 +307,7 @@
                 <w:noProof/>
                 <w:webHidden/>
               </w:rPr>
-              <w:instrText xml:space="preserve"> PAGEREF _Toc32438095 \h </w:instrText>
+              <w:instrText xml:space="preserve"> PAGEREF _Toc32530780 \h </w:instrText>
             </w:r>
             <w:r>
               <w:rPr>
@@ -350,7 +350,7 @@
               <w:szCs w:val="22"/>
             </w:rPr>
           </w:pPr>
-          <w:hyperlink w:anchor="_Toc32438096" w:history="1">
+          <w:hyperlink w:anchor="_Toc32530781" w:history="1">
             <w:r>
               <w:rPr>
                 <w:rStyle w:val="Hyperlink"/>
@@ -377,7 +377,7 @@
                 <w:noProof/>
                 <w:webHidden/>
               </w:rPr>
-              <w:instrText xml:space="preserve"> PAGEREF _Toc32438096 \h </w:instrText>
+              <w:instrText xml:space="preserve"> PAGEREF _Toc32530781 \h </w:instrText>
             </w:r>
             <w:r>
               <w:rPr>
@@ -420,7 +420,7 @@
               <w:szCs w:val="22"/>
             </w:rPr>
           </w:pPr>
-          <w:hyperlink w:anchor="_Toc32438097" w:history="1">
+          <w:hyperlink w:anchor="_Toc32530782" w:history="1">
             <w:r>
               <w:rPr>
                 <w:rStyle w:val="Hyperlink"/>
@@ -447,7 +447,7 @@
                 <w:noProof/>
                 <w:webHidden/>
               </w:rPr>
-              <w:instrText xml:space="preserve"> PAGEREF _Toc32438097 \h </w:instrText>
+              <w:instrText xml:space="preserve"> PAGEREF _Toc32530782 \h </w:instrText>
             </w:r>
             <w:r>
               <w:rPr>
@@ -490,7 +490,7 @@
               <w:szCs w:val="22"/>
             </w:rPr>
           </w:pPr>
-          <w:hyperlink w:anchor="_Toc32438098" w:history="1">
+          <w:hyperlink w:anchor="_Toc32530783" w:history="1">
             <w:r>
               <w:rPr>
                 <w:rStyle w:val="Hyperlink"/>
@@ -517,7 +517,7 @@
                 <w:noProof/>
                 <w:webHidden/>
               </w:rPr>
-              <w:instrText xml:space="preserve"> PAGEREF _Toc32438098 \h </w:instrText>
+              <w:instrText xml:space="preserve"> PAGEREF _Toc32530783 \h </w:instrText>
             </w:r>
             <w:r>
               <w:rPr>
@@ -537,7 +537,7 @@
                 <w:noProof/>
                 <w:webHidden/>
               </w:rPr>
-              <w:t>4</w:t>
+              <w:t>5</w:t>
             </w:r>
             <w:r>
               <w:rPr>
@@ -560,7 +560,7 @@
               <w:szCs w:val="22"/>
             </w:rPr>
           </w:pPr>
-          <w:hyperlink w:anchor="_Toc32438099" w:history="1">
+          <w:hyperlink w:anchor="_Toc32530784" w:history="1">
             <w:r>
               <w:rPr>
                 <w:rStyle w:val="Hyperlink"/>
@@ -587,7 +587,7 @@
                 <w:noProof/>
                 <w:webHidden/>
               </w:rPr>
-              <w:instrText xml:space="preserve"> PAGEREF _Toc32438099 \h </w:instrText>
+              <w:instrText xml:space="preserve"> PAGEREF _Toc32530784 \h </w:instrText>
             </w:r>
             <w:r>
               <w:rPr>
@@ -608,6 +608,216 @@
                 <w:webHidden/>
               </w:rPr>
               <w:t>5</w:t>
+            </w:r>
+            <w:r>
+              <w:rPr>
+                <w:noProof/>
+                <w:webHidden/>
+              </w:rPr>
+              <w:fldChar w:fldCharType="end"/>
+            </w:r>
+          </w:hyperlink>
+        </w:p>
+        <w:p>
+          <w:pPr>
+            <w:pStyle w:val="TOC2"/>
+            <w:tabs>
+              <w:tab w:val="right" w:leader="dot" w:pos="10070"/>
+            </w:tabs>
+            <w:rPr>
+              <w:noProof/>
+              <w:sz w:val="22"/>
+              <w:szCs w:val="22"/>
+            </w:rPr>
+          </w:pPr>
+          <w:hyperlink w:anchor="_Toc32530785" w:history="1">
+            <w:r>
+              <w:rPr>
+                <w:rStyle w:val="Hyperlink"/>
+                <w:noProof/>
+              </w:rPr>
+              <w:t>2.7 GPIO set</w:t>
+            </w:r>
+            <w:r>
+              <w:rPr>
+                <w:noProof/>
+                <w:webHidden/>
+              </w:rPr>
+              <w:tab/>
+            </w:r>
+            <w:r>
+              <w:rPr>
+                <w:noProof/>
+                <w:webHidden/>
+              </w:rPr>
+              <w:fldChar w:fldCharType="begin"/>
+            </w:r>
+            <w:r>
+              <w:rPr>
+                <w:noProof/>
+                <w:webHidden/>
+              </w:rPr>
+              <w:instrText xml:space="preserve"> PAGEREF _Toc32530785 \h </w:instrText>
+            </w:r>
+            <w:r>
+              <w:rPr>
+                <w:noProof/>
+                <w:webHidden/>
+              </w:rPr>
+            </w:r>
+            <w:r>
+              <w:rPr>
+                <w:noProof/>
+                <w:webHidden/>
+              </w:rPr>
+              <w:fldChar w:fldCharType="separate"/>
+            </w:r>
+            <w:r>
+              <w:rPr>
+                <w:noProof/>
+                <w:webHidden/>
+              </w:rPr>
+              <w:t>6</w:t>
+            </w:r>
+            <w:r>
+              <w:rPr>
+                <w:noProof/>
+                <w:webHidden/>
+              </w:rPr>
+              <w:fldChar w:fldCharType="end"/>
+            </w:r>
+          </w:hyperlink>
+        </w:p>
+        <w:p>
+          <w:pPr>
+            <w:pStyle w:val="TOC2"/>
+            <w:tabs>
+              <w:tab w:val="right" w:leader="dot" w:pos="10070"/>
+            </w:tabs>
+            <w:rPr>
+              <w:noProof/>
+              <w:sz w:val="22"/>
+              <w:szCs w:val="22"/>
+            </w:rPr>
+          </w:pPr>
+          <w:hyperlink w:anchor="_Toc32530786" w:history="1">
+            <w:r>
+              <w:rPr>
+                <w:rStyle w:val="Hyperlink"/>
+                <w:noProof/>
+              </w:rPr>
+              <w:t>2.8 Audio set</w:t>
+            </w:r>
+            <w:r>
+              <w:rPr>
+                <w:noProof/>
+                <w:webHidden/>
+              </w:rPr>
+              <w:tab/>
+            </w:r>
+            <w:r>
+              <w:rPr>
+                <w:noProof/>
+                <w:webHidden/>
+              </w:rPr>
+              <w:fldChar w:fldCharType="begin"/>
+            </w:r>
+            <w:r>
+              <w:rPr>
+                <w:noProof/>
+                <w:webHidden/>
+              </w:rPr>
+              <w:instrText xml:space="preserve"> PAGEREF _Toc32530786 \h </w:instrText>
+            </w:r>
+            <w:r>
+              <w:rPr>
+                <w:noProof/>
+                <w:webHidden/>
+              </w:rPr>
+            </w:r>
+            <w:r>
+              <w:rPr>
+                <w:noProof/>
+                <w:webHidden/>
+              </w:rPr>
+              <w:fldChar w:fldCharType="separate"/>
+            </w:r>
+            <w:r>
+              <w:rPr>
+                <w:noProof/>
+                <w:webHidden/>
+              </w:rPr>
+              <w:t>6</w:t>
+            </w:r>
+            <w:r>
+              <w:rPr>
+                <w:noProof/>
+                <w:webHidden/>
+              </w:rPr>
+              <w:fldChar w:fldCharType="end"/>
+            </w:r>
+          </w:hyperlink>
+        </w:p>
+        <w:p>
+          <w:pPr>
+            <w:pStyle w:val="TOC2"/>
+            <w:tabs>
+              <w:tab w:val="right" w:leader="dot" w:pos="10070"/>
+            </w:tabs>
+            <w:rPr>
+              <w:noProof/>
+              <w:sz w:val="22"/>
+              <w:szCs w:val="22"/>
+            </w:rPr>
+          </w:pPr>
+          <w:hyperlink w:anchor="_Toc32530787" w:history="1">
+            <w:r>
+              <w:rPr>
+                <w:rStyle w:val="Hyperlink"/>
+                <w:noProof/>
+              </w:rPr>
+              <w:t>2.9 volume set</w:t>
+            </w:r>
+            <w:r>
+              <w:rPr>
+                <w:noProof/>
+                <w:webHidden/>
+              </w:rPr>
+              <w:tab/>
+            </w:r>
+            <w:r>
+              <w:rPr>
+                <w:noProof/>
+                <w:webHidden/>
+              </w:rPr>
+              <w:fldChar w:fldCharType="begin"/>
+            </w:r>
+            <w:r>
+              <w:rPr>
+                <w:noProof/>
+                <w:webHidden/>
+              </w:rPr>
+              <w:instrText xml:space="preserve"> PAGEREF _Toc32530787 \h </w:instrText>
+            </w:r>
+            <w:r>
+              <w:rPr>
+                <w:noProof/>
+                <w:webHidden/>
+              </w:rPr>
+            </w:r>
+            <w:r>
+              <w:rPr>
+                <w:noProof/>
+                <w:webHidden/>
+              </w:rPr>
+              <w:fldChar w:fldCharType="separate"/>
+            </w:r>
+            <w:r>
+              <w:rPr>
+                <w:noProof/>
+                <w:webHidden/>
+              </w:rPr>
+              <w:t>7</w:t>
             </w:r>
             <w:r>
               <w:rPr>
@@ -657,7 +867,7 @@
       <w:pPr>
         <w:pStyle w:val="Heading1"/>
       </w:pPr>
-      <w:bookmarkStart w:id="1" w:name="_Toc32438092"/>
+      <w:bookmarkStart w:id="1" w:name="_Toc32530777"/>
       <w:r>
         <w:t>1.</w:t>
       </w:r>
@@ -864,7 +1074,7 @@
       <w:pPr>
         <w:pStyle w:val="Heading1"/>
       </w:pPr>
-      <w:bookmarkStart w:id="2" w:name="_Toc32438093"/>
+      <w:bookmarkStart w:id="2" w:name="_Toc32530778"/>
       <w:r>
         <w:t>2. Test script descript</w:t>
       </w:r>
@@ -896,6 +1106,7 @@
     </w:p>
     <w:p>
       <w:r>
+        <w:lastRenderedPageBreak/>
         <w:t xml:space="preserve">| </w:t>
       </w:r>
       <w:proofErr w:type="gramStart"/>
@@ -979,7 +1190,6 @@
     </w:p>
     <w:p>
       <w:r>
-        <w:lastRenderedPageBreak/>
         <w:t>For testing running the script at project fold (</w:t>
       </w:r>
       <w:proofErr w:type="spellStart"/>
@@ -1025,7 +1235,7 @@
       <w:pPr>
         <w:pStyle w:val="Heading2"/>
       </w:pPr>
-      <w:bookmarkStart w:id="3" w:name="_Toc32438094"/>
+      <w:bookmarkStart w:id="3" w:name="_Toc32530779"/>
       <w:r>
         <w:t xml:space="preserve">2.1 </w:t>
       </w:r>
@@ -1200,7 +1410,7 @@
       <w:pPr>
         <w:pStyle w:val="Heading2"/>
       </w:pPr>
-      <w:bookmarkStart w:id="4" w:name="_Toc32438095"/>
+      <w:bookmarkStart w:id="4" w:name="_Toc32530780"/>
       <w:r>
         <w:t>2.2 I2C inventory check</w:t>
       </w:r>
@@ -1388,6 +1598,7 @@
     <w:p>
       <w:proofErr w:type="gramStart"/>
       <w:r>
+        <w:lastRenderedPageBreak/>
         <w:t>i2c-3</w:t>
       </w:r>
       <w:proofErr w:type="gramEnd"/>
@@ -1489,7 +1700,7 @@
       <w:pPr>
         <w:pStyle w:val="Heading2"/>
       </w:pPr>
-      <w:bookmarkStart w:id="5" w:name="_Toc32438096"/>
+      <w:bookmarkStart w:id="5" w:name="_Toc32530781"/>
       <w:r>
         <w:t>2.3 PA fault check</w:t>
       </w:r>
@@ -1650,7 +1861,7 @@
       <w:pPr>
         <w:pStyle w:val="Heading2"/>
       </w:pPr>
-      <w:bookmarkStart w:id="6" w:name="_Toc32438097"/>
+      <w:bookmarkStart w:id="6" w:name="_Toc32530782"/>
       <w:r>
         <w:t>2.4 BT paring</w:t>
       </w:r>
@@ -1713,7 +1924,7 @@
       <w:pPr>
         <w:pStyle w:val="Heading2"/>
       </w:pPr>
-      <w:bookmarkStart w:id="7" w:name="_Toc32438098"/>
+      <w:bookmarkStart w:id="7" w:name="_Toc32530783"/>
       <w:r>
         <w:t>2.5 Set LED</w:t>
       </w:r>
@@ -1726,7 +1937,6 @@
     </w:p>
     <w:p>
       <w:r>
-        <w:lastRenderedPageBreak/>
         <w:t>Led name and number define at file “</w:t>
       </w:r>
       <w:proofErr w:type="spellStart"/>
@@ -1926,7 +2136,7 @@
       <w:pPr>
         <w:pStyle w:val="Heading2"/>
       </w:pPr>
-      <w:bookmarkStart w:id="8" w:name="_Toc32438099"/>
+      <w:bookmarkStart w:id="8" w:name="_Toc32530784"/>
       <w:r>
         <w:t>2.6 Get NTC</w:t>
       </w:r>
@@ -2112,8 +2322,768 @@
         </w:drawing>
       </w:r>
     </w:p>
+    <w:p/>
+    <w:p>
+      <w:pPr>
+        <w:pStyle w:val="Heading2"/>
+      </w:pPr>
+      <w:bookmarkStart w:id="9" w:name="_Toc32530785"/>
+      <w:r>
+        <w:t>2.7 GPIO set</w:t>
+      </w:r>
+      <w:bookmarkEnd w:id="9"/>
+    </w:p>
+    <w:p>
+      <w:r>
+        <w:t>Run “set_gpio.sh”</w:t>
+      </w:r>
+    </w:p>
+    <w:p>
+      <w:r>
+        <w:t>GPIO list define at “</w:t>
+      </w:r>
+      <w:proofErr w:type="spellStart"/>
+      <w:r>
+        <w:t>gpio.conf</w:t>
+      </w:r>
+      <w:proofErr w:type="spellEnd"/>
+      <w:proofErr w:type="gramStart"/>
+      <w:r>
+        <w:t>”  1</w:t>
+      </w:r>
+      <w:r>
+        <w:rPr>
+          <w:vertAlign w:val="superscript"/>
+        </w:rPr>
+        <w:t>st</w:t>
+      </w:r>
+      <w:proofErr w:type="gramEnd"/>
+      <w:r>
+        <w:t xml:space="preserve"> row as </w:t>
+      </w:r>
+      <w:proofErr w:type="spellStart"/>
+      <w:r>
+        <w:t>gpio</w:t>
+      </w:r>
+      <w:proofErr w:type="spellEnd"/>
+      <w:r>
+        <w:t xml:space="preserve"> name. 2</w:t>
+      </w:r>
+      <w:r>
+        <w:rPr>
+          <w:vertAlign w:val="superscript"/>
+        </w:rPr>
+        <w:t>nd</w:t>
+      </w:r>
+      <w:r>
+        <w:t xml:space="preserve"> row as </w:t>
+      </w:r>
+      <w:proofErr w:type="spellStart"/>
+      <w:r>
+        <w:t>gpio</w:t>
+      </w:r>
+      <w:proofErr w:type="spellEnd"/>
+      <w:r>
+        <w:t xml:space="preserve"> number</w:t>
+      </w:r>
+    </w:p>
+    <w:p>
+      <w:proofErr w:type="spellStart"/>
+      <w:r>
+        <w:t>Exp</w:t>
+      </w:r>
+      <w:proofErr w:type="spellEnd"/>
+      <w:r>
+        <w:t>:</w:t>
+      </w:r>
+    </w:p>
+    <w:p>
+      <w:proofErr w:type="gramStart"/>
+      <w:r>
+        <w:t>pa-mute</w:t>
+      </w:r>
+      <w:proofErr w:type="gramEnd"/>
+      <w:r>
+        <w:t xml:space="preserve"> 42</w:t>
+      </w:r>
+    </w:p>
+    <w:p>
+      <w:proofErr w:type="gramStart"/>
+      <w:r>
+        <w:t>pa-</w:t>
+      </w:r>
+      <w:proofErr w:type="spellStart"/>
+      <w:r>
+        <w:t>en</w:t>
+      </w:r>
+      <w:proofErr w:type="spellEnd"/>
+      <w:proofErr w:type="gramEnd"/>
+      <w:r>
+        <w:t xml:space="preserve"> 40</w:t>
+      </w:r>
+    </w:p>
+    <w:p/>
+    <w:p>
+      <w:r>
+        <w:t>Command form:</w:t>
+      </w:r>
+    </w:p>
+    <w:p>
+      <w:r>
+        <w:t>./set_</w:t>
+      </w:r>
+      <w:proofErr w:type="gramStart"/>
+      <w:r>
+        <w:t>gpio.sh  &lt;</w:t>
+      </w:r>
+      <w:proofErr w:type="spellStart"/>
+      <w:proofErr w:type="gramEnd"/>
+      <w:r>
+        <w:t>gpio</w:t>
+      </w:r>
+      <w:proofErr w:type="spellEnd"/>
+      <w:r>
+        <w:t xml:space="preserve"> name&gt; &lt;value&gt;</w:t>
+      </w:r>
+    </w:p>
+    <w:p>
+      <w:proofErr w:type="spellStart"/>
+      <w:r>
+        <w:t>Exp</w:t>
+      </w:r>
+      <w:proofErr w:type="spellEnd"/>
+      <w:r>
+        <w:t>:</w:t>
+      </w:r>
+    </w:p>
+    <w:p>
+      <w:r>
+        <w:rPr>
+          <w:noProof/>
+        </w:rPr>
+        <w:drawing>
+          <wp:inline distT="0" distB="0" distL="0" distR="0" wp14:anchorId="53131AED" wp14:editId="5EC96ED4">
+            <wp:extent cx="4124587" cy="749300"/>
+            <wp:effectExtent l="0" t="0" r="9525" b="0"/>
+            <wp:docPr id="8" name="Picture 8"/>
+            <wp:cNvGraphicFramePr>
+              <a:graphicFrameLocks xmlns:a="http://schemas.openxmlformats.org/drawingml/2006/main" noChangeAspect="1"/>
+            </wp:cNvGraphicFramePr>
+            <a:graphic xmlns:a="http://schemas.openxmlformats.org/drawingml/2006/main">
+              <a:graphicData uri="http://schemas.openxmlformats.org/drawingml/2006/picture">
+                <pic:pic xmlns:pic="http://schemas.openxmlformats.org/drawingml/2006/picture">
+                  <pic:nvPicPr>
+                    <pic:cNvPr id="1" name=""/>
+                    <pic:cNvPicPr/>
+                  </pic:nvPicPr>
+                  <pic:blipFill>
+                    <a:blip r:embed="rId15"/>
+                    <a:stretch>
+                      <a:fillRect/>
+                    </a:stretch>
+                  </pic:blipFill>
+                  <pic:spPr>
+                    <a:xfrm>
+                      <a:off x="0" y="0"/>
+                      <a:ext cx="4146782" cy="753332"/>
+                    </a:xfrm>
+                    <a:prstGeom prst="rect">
+                      <a:avLst/>
+                    </a:prstGeom>
+                  </pic:spPr>
+                </pic:pic>
+              </a:graphicData>
+            </a:graphic>
+          </wp:inline>
+        </w:drawing>
+      </w:r>
+    </w:p>
+    <w:p/>
+    <w:p>
+      <w:pPr>
+        <w:pStyle w:val="Heading2"/>
+      </w:pPr>
+      <w:bookmarkStart w:id="10" w:name="_Toc32530786"/>
+      <w:r>
+        <w:t>2.8 Audio set</w:t>
+      </w:r>
+      <w:bookmarkEnd w:id="10"/>
+    </w:p>
+    <w:p>
+      <w:r>
+        <w:t>Audio set using single script for each setting. Table as below:</w:t>
+      </w:r>
+    </w:p>
+    <w:tbl>
+      <w:tblPr>
+        <w:tblStyle w:val="TableGrid"/>
+        <w:tblW w:w="0" w:type="auto"/>
+        <w:tblLook w:val="04A0" w:firstRow="1" w:lastRow="0" w:firstColumn="1" w:lastColumn="0" w:noHBand="0" w:noVBand="1"/>
+      </w:tblPr>
+      <w:tblGrid>
+        <w:gridCol w:w="5035"/>
+        <w:gridCol w:w="5035"/>
+      </w:tblGrid>
+      <w:tr>
+        <w:tc>
+          <w:tcPr>
+            <w:tcW w:w="5035" w:type="dxa"/>
+          </w:tcPr>
+          <w:p>
+            <w:pPr>
+              <w:rPr>
+                <w:b/>
+              </w:rPr>
+            </w:pPr>
+            <w:r>
+              <w:rPr>
+                <w:b/>
+              </w:rPr>
+              <w:t>script</w:t>
+            </w:r>
+          </w:p>
+        </w:tc>
+        <w:tc>
+          <w:tcPr>
+            <w:tcW w:w="5035" w:type="dxa"/>
+          </w:tcPr>
+          <w:p>
+            <w:pPr>
+              <w:rPr>
+                <w:b/>
+              </w:rPr>
+            </w:pPr>
+            <w:r>
+              <w:rPr>
+                <w:b/>
+              </w:rPr>
+              <w:t>function</w:t>
+            </w:r>
+          </w:p>
+        </w:tc>
+      </w:tr>
+      <w:tr>
+        <w:tc>
+          <w:tcPr>
+            <w:tcW w:w="5035" w:type="dxa"/>
+          </w:tcPr>
+          <w:p>
+            <w:r>
+              <w:t>EQ_bypass.sh</w:t>
+            </w:r>
+          </w:p>
+        </w:tc>
+        <w:tc>
+          <w:tcPr>
+            <w:tcW w:w="5035" w:type="dxa"/>
+          </w:tcPr>
+          <w:p>
+            <w:r>
+              <w:t>Set EQ (DSP) bypass</w:t>
+            </w:r>
+          </w:p>
+        </w:tc>
+      </w:tr>
+      <w:tr>
+        <w:tc>
+          <w:tcPr>
+            <w:tcW w:w="5035" w:type="dxa"/>
+          </w:tcPr>
+          <w:p>
+            <w:r>
+              <w:t>EQ_enable.sh</w:t>
+            </w:r>
+          </w:p>
+        </w:tc>
+        <w:tc>
+          <w:tcPr>
+            <w:tcW w:w="5035" w:type="dxa"/>
+          </w:tcPr>
+          <w:p>
+            <w:r>
+              <w:t>Enable EQ</w:t>
+            </w:r>
+          </w:p>
+        </w:tc>
+      </w:tr>
+      <w:tr>
+        <w:tc>
+          <w:tcPr>
+            <w:tcW w:w="5035" w:type="dxa"/>
+          </w:tcPr>
+          <w:p>
+            <w:r>
+              <w:t>WF_mute.sh</w:t>
+            </w:r>
+          </w:p>
+        </w:tc>
+        <w:tc>
+          <w:tcPr>
+            <w:tcW w:w="5035" w:type="dxa"/>
+          </w:tcPr>
+          <w:p>
+            <w:r>
+              <w:t>WF mute</w:t>
+            </w:r>
+          </w:p>
+        </w:tc>
+      </w:tr>
+      <w:tr>
+        <w:tc>
+          <w:tcPr>
+            <w:tcW w:w="5035" w:type="dxa"/>
+          </w:tcPr>
+          <w:p>
+            <w:r>
+              <w:t>WF_enable.sh</w:t>
+            </w:r>
+          </w:p>
+        </w:tc>
+        <w:tc>
+          <w:tcPr>
+            <w:tcW w:w="5035" w:type="dxa"/>
+          </w:tcPr>
+          <w:p>
+            <w:r>
+              <w:t>WF enable</w:t>
+            </w:r>
+          </w:p>
+        </w:tc>
+      </w:tr>
+      <w:tr>
+        <w:tc>
+          <w:tcPr>
+            <w:tcW w:w="5035" w:type="dxa"/>
+          </w:tcPr>
+          <w:p>
+            <w:r>
+              <w:t>LMF_mute.sh</w:t>
+            </w:r>
+          </w:p>
+        </w:tc>
+        <w:tc>
+          <w:tcPr>
+            <w:tcW w:w="5035" w:type="dxa"/>
+          </w:tcPr>
+          <w:p>
+            <w:r>
+              <w:t>LMF mute</w:t>
+            </w:r>
+          </w:p>
+        </w:tc>
+      </w:tr>
+      <w:tr>
+        <w:tc>
+          <w:tcPr>
+            <w:tcW w:w="5035" w:type="dxa"/>
+          </w:tcPr>
+          <w:p>
+            <w:r>
+              <w:t>LMF_enable.sh</w:t>
+            </w:r>
+          </w:p>
+        </w:tc>
+        <w:tc>
+          <w:tcPr>
+            <w:tcW w:w="5035" w:type="dxa"/>
+          </w:tcPr>
+          <w:p>
+            <w:r>
+              <w:t>LMF enable</w:t>
+            </w:r>
+          </w:p>
+        </w:tc>
+      </w:tr>
+      <w:tr>
+        <w:tc>
+          <w:tcPr>
+            <w:tcW w:w="5035" w:type="dxa"/>
+          </w:tcPr>
+          <w:p>
+            <w:r>
+              <w:t>RMF_mute.sh</w:t>
+            </w:r>
+          </w:p>
+        </w:tc>
+        <w:tc>
+          <w:tcPr>
+            <w:tcW w:w="5035" w:type="dxa"/>
+          </w:tcPr>
+          <w:p>
+            <w:r>
+              <w:t>RMF mute</w:t>
+            </w:r>
+          </w:p>
+        </w:tc>
+      </w:tr>
+      <w:tr>
+        <w:tc>
+          <w:tcPr>
+            <w:tcW w:w="5035" w:type="dxa"/>
+          </w:tcPr>
+          <w:p>
+            <w:r>
+              <w:lastRenderedPageBreak/>
+              <w:t>RMF_enable.sh</w:t>
+            </w:r>
+          </w:p>
+        </w:tc>
+        <w:tc>
+          <w:tcPr>
+            <w:tcW w:w="5035" w:type="dxa"/>
+          </w:tcPr>
+          <w:p>
+            <w:r>
+              <w:t>RMF enable</w:t>
+            </w:r>
+          </w:p>
+        </w:tc>
+      </w:tr>
+      <w:tr>
+        <w:tc>
+          <w:tcPr>
+            <w:tcW w:w="5035" w:type="dxa"/>
+          </w:tcPr>
+          <w:p>
+            <w:r>
+              <w:t>LHF_mute.sh</w:t>
+            </w:r>
+          </w:p>
+        </w:tc>
+        <w:tc>
+          <w:tcPr>
+            <w:tcW w:w="5035" w:type="dxa"/>
+          </w:tcPr>
+          <w:p>
+            <w:r>
+              <w:t>LHF mute</w:t>
+            </w:r>
+          </w:p>
+        </w:tc>
+      </w:tr>
+      <w:tr>
+        <w:tc>
+          <w:tcPr>
+            <w:tcW w:w="5035" w:type="dxa"/>
+          </w:tcPr>
+          <w:p>
+            <w:r>
+              <w:t>LHF_enable.sh</w:t>
+            </w:r>
+          </w:p>
+        </w:tc>
+        <w:tc>
+          <w:tcPr>
+            <w:tcW w:w="5035" w:type="dxa"/>
+          </w:tcPr>
+          <w:p>
+            <w:r>
+              <w:t>LHF enable</w:t>
+            </w:r>
+          </w:p>
+        </w:tc>
+      </w:tr>
+      <w:tr>
+        <w:tc>
+          <w:tcPr>
+            <w:tcW w:w="5035" w:type="dxa"/>
+          </w:tcPr>
+          <w:p>
+            <w:r>
+              <w:t>RHF_mute.sh</w:t>
+            </w:r>
+          </w:p>
+        </w:tc>
+        <w:tc>
+          <w:tcPr>
+            <w:tcW w:w="5035" w:type="dxa"/>
+          </w:tcPr>
+          <w:p>
+            <w:r>
+              <w:t>RHF mute</w:t>
+            </w:r>
+          </w:p>
+        </w:tc>
+      </w:tr>
+      <w:tr>
+        <w:tc>
+          <w:tcPr>
+            <w:tcW w:w="5035" w:type="dxa"/>
+          </w:tcPr>
+          <w:p>
+            <w:r>
+              <w:t>RHF_enable.sh</w:t>
+            </w:r>
+          </w:p>
+        </w:tc>
+        <w:tc>
+          <w:tcPr>
+            <w:tcW w:w="5035" w:type="dxa"/>
+          </w:tcPr>
+          <w:p>
+            <w:r>
+              <w:t>RHF enable</w:t>
+            </w:r>
+          </w:p>
+        </w:tc>
+      </w:tr>
+      <w:tr>
+        <w:tc>
+          <w:tcPr>
+            <w:tcW w:w="5035" w:type="dxa"/>
+          </w:tcPr>
+          <w:p>
+            <w:r>
+              <w:t>AEC_L_mute.sh</w:t>
+            </w:r>
+          </w:p>
+        </w:tc>
+        <w:tc>
+          <w:tcPr>
+            <w:tcW w:w="5035" w:type="dxa"/>
+          </w:tcPr>
+          <w:p>
+            <w:r>
+              <w:t>Mute AEC L</w:t>
+            </w:r>
+          </w:p>
+        </w:tc>
+      </w:tr>
+      <w:tr>
+        <w:tc>
+          <w:tcPr>
+            <w:tcW w:w="5035" w:type="dxa"/>
+          </w:tcPr>
+          <w:p>
+            <w:r>
+              <w:t>AEC_L_enable.sh</w:t>
+            </w:r>
+          </w:p>
+        </w:tc>
+        <w:tc>
+          <w:tcPr>
+            <w:tcW w:w="5035" w:type="dxa"/>
+          </w:tcPr>
+          <w:p>
+            <w:r>
+              <w:t>Enable AEC L</w:t>
+            </w:r>
+          </w:p>
+        </w:tc>
+      </w:tr>
+      <w:tr>
+        <w:tc>
+          <w:tcPr>
+            <w:tcW w:w="5035" w:type="dxa"/>
+          </w:tcPr>
+          <w:p>
+            <w:r>
+              <w:t>AEC_R_mute.sh</w:t>
+            </w:r>
+          </w:p>
+        </w:tc>
+        <w:tc>
+          <w:tcPr>
+            <w:tcW w:w="5035" w:type="dxa"/>
+          </w:tcPr>
+          <w:p>
+            <w:r>
+              <w:t>Mute AEC R</w:t>
+            </w:r>
+          </w:p>
+        </w:tc>
+      </w:tr>
+      <w:tr>
+        <w:tc>
+          <w:tcPr>
+            <w:tcW w:w="5035" w:type="dxa"/>
+          </w:tcPr>
+          <w:p>
+            <w:r>
+              <w:t>AEC_R_enable.sh</w:t>
+            </w:r>
+          </w:p>
+        </w:tc>
+        <w:tc>
+          <w:tcPr>
+            <w:tcW w:w="5035" w:type="dxa"/>
+          </w:tcPr>
+          <w:p>
+            <w:r>
+              <w:t>Enable AEC R</w:t>
+            </w:r>
+          </w:p>
+        </w:tc>
+      </w:tr>
+    </w:tbl>
+    <w:p/>
+    <w:p>
+      <w:proofErr w:type="spellStart"/>
+      <w:r>
+        <w:t>Exp</w:t>
+      </w:r>
+      <w:proofErr w:type="spellEnd"/>
+      <w:r>
+        <w:t>:</w:t>
+      </w:r>
+    </w:p>
+    <w:p>
+      <w:r>
+        <w:rPr>
+          <w:noProof/>
+        </w:rPr>
+        <w:drawing>
+          <wp:inline distT="0" distB="0" distL="0" distR="0" wp14:anchorId="6E845F88" wp14:editId="54E304B6">
+            <wp:extent cx="3695503" cy="1485900"/>
+            <wp:effectExtent l="0" t="0" r="635" b="0"/>
+            <wp:docPr id="9" name="Picture 9"/>
+            <wp:cNvGraphicFramePr>
+              <a:graphicFrameLocks xmlns:a="http://schemas.openxmlformats.org/drawingml/2006/main" noChangeAspect="1"/>
+            </wp:cNvGraphicFramePr>
+            <a:graphic xmlns:a="http://schemas.openxmlformats.org/drawingml/2006/main">
+              <a:graphicData uri="http://schemas.openxmlformats.org/drawingml/2006/picture">
+                <pic:pic xmlns:pic="http://schemas.openxmlformats.org/drawingml/2006/picture">
+                  <pic:nvPicPr>
+                    <pic:cNvPr id="1" name=""/>
+                    <pic:cNvPicPr/>
+                  </pic:nvPicPr>
+                  <pic:blipFill>
+                    <a:blip r:embed="rId16"/>
+                    <a:stretch>
+                      <a:fillRect/>
+                    </a:stretch>
+                  </pic:blipFill>
+                  <pic:spPr>
+                    <a:xfrm>
+                      <a:off x="0" y="0"/>
+                      <a:ext cx="3700790" cy="1488026"/>
+                    </a:xfrm>
+                    <a:prstGeom prst="rect">
+                      <a:avLst/>
+                    </a:prstGeom>
+                  </pic:spPr>
+                </pic:pic>
+              </a:graphicData>
+            </a:graphic>
+          </wp:inline>
+        </w:drawing>
+      </w:r>
+    </w:p>
+    <w:p/>
+    <w:p>
+      <w:pPr>
+        <w:pStyle w:val="Heading2"/>
+      </w:pPr>
+      <w:bookmarkStart w:id="11" w:name="_Toc32530787"/>
+      <w:r>
+        <w:t>2.9 volume set</w:t>
+      </w:r>
+      <w:bookmarkEnd w:id="11"/>
+    </w:p>
+    <w:p>
+      <w:r>
+        <w:t>Run “set_volume.sh”</w:t>
+      </w:r>
+    </w:p>
+    <w:p>
+      <w:r>
+        <w:t xml:space="preserve">Volume detail data define at </w:t>
+      </w:r>
+      <w:proofErr w:type="spellStart"/>
+      <w:proofErr w:type="gramStart"/>
+      <w:r>
+        <w:t>volume.conf</w:t>
+      </w:r>
+      <w:proofErr w:type="spellEnd"/>
+      <w:r>
+        <w:t xml:space="preserve">  from</w:t>
+      </w:r>
+      <w:proofErr w:type="gramEnd"/>
+      <w:r>
+        <w:t xml:space="preserve"> 1</w:t>
+      </w:r>
+      <w:r>
+        <w:rPr>
+          <w:vertAlign w:val="superscript"/>
+        </w:rPr>
+        <w:t>st</w:t>
+      </w:r>
+      <w:r>
+        <w:t xml:space="preserve"> line to last line was mute volume to max volume</w:t>
+      </w:r>
+    </w:p>
+    <w:p/>
+    <w:p>
+      <w:r>
+        <w:t>Command form:</w:t>
+      </w:r>
+    </w:p>
+    <w:p>
+      <w:r>
+        <w:t>./set_volumen.sh &lt;value&gt;</w:t>
+      </w:r>
+    </w:p>
+    <w:p>
+      <w:r>
+        <w:t>Value support number from 0~max volume level   also “mute”, “max”</w:t>
+      </w:r>
+    </w:p>
+    <w:p/>
+    <w:p>
+      <w:proofErr w:type="spellStart"/>
+      <w:r>
+        <w:t>Exp</w:t>
+      </w:r>
+      <w:proofErr w:type="spellEnd"/>
+      <w:r>
+        <w:t>:</w:t>
+      </w:r>
+    </w:p>
+    <w:p>
+      <w:r>
+        <w:rPr>
+          <w:noProof/>
+        </w:rPr>
+        <w:lastRenderedPageBreak/>
+        <w:drawing>
+          <wp:inline distT="0" distB="0" distL="0" distR="0" wp14:anchorId="2A454CBE" wp14:editId="40E968FC">
+            <wp:extent cx="4368540" cy="7276223"/>
+            <wp:effectExtent l="0" t="0" r="0" b="1270"/>
+            <wp:docPr id="10" name="Picture 10"/>
+            <wp:cNvGraphicFramePr>
+              <a:graphicFrameLocks xmlns:a="http://schemas.openxmlformats.org/drawingml/2006/main" noChangeAspect="1"/>
+            </wp:cNvGraphicFramePr>
+            <a:graphic xmlns:a="http://schemas.openxmlformats.org/drawingml/2006/main">
+              <a:graphicData uri="http://schemas.openxmlformats.org/drawingml/2006/picture">
+                <pic:pic xmlns:pic="http://schemas.openxmlformats.org/drawingml/2006/picture">
+                  <pic:nvPicPr>
+                    <pic:cNvPr id="1" name=""/>
+                    <pic:cNvPicPr/>
+                  </pic:nvPicPr>
+                  <pic:blipFill>
+                    <a:blip r:embed="rId17"/>
+                    <a:stretch>
+                      <a:fillRect/>
+                    </a:stretch>
+                  </pic:blipFill>
+                  <pic:spPr>
+                    <a:xfrm>
+                      <a:off x="0" y="0"/>
+                      <a:ext cx="4394180" cy="7318929"/>
+                    </a:xfrm>
+                    <a:prstGeom prst="rect">
+                      <a:avLst/>
+                    </a:prstGeom>
+                  </pic:spPr>
+                </pic:pic>
+              </a:graphicData>
+            </a:graphic>
+          </wp:inline>
+        </w:drawing>
+      </w:r>
+    </w:p>
     <w:sectPr>
-      <w:headerReference w:type="default" r:id="rId15"/>
+      <w:headerReference w:type="default" r:id="rId18"/>
       <w:pgSz w:w="12240" w:h="15840"/>
       <w:pgMar w:top="1440" w:right="1080" w:bottom="1440" w:left="1080" w:header="720" w:footer="720" w:gutter="0"/>
       <w:cols w:space="720"/>
@@ -3416,6 +4386,25 @@
       <w:u w:val="single"/>
     </w:rPr>
   </w:style>
+  <w:style w:type="table" w:styleId="TableGrid">
+    <w:name w:val="Table Grid"/>
+    <w:basedOn w:val="TableNormal"/>
+    <w:uiPriority w:val="39"/>
+    <w:rsid w:val="006B7069"/>
+    <w:pPr>
+      <w:spacing w:after="0" w:line="240" w:lineRule="auto"/>
+    </w:pPr>
+    <w:tblPr>
+      <w:tblBorders>
+        <w:top w:val="single" w:sz="4" w:space="0" w:color="auto"/>
+        <w:left w:val="single" w:sz="4" w:space="0" w:color="auto"/>
+        <w:bottom w:val="single" w:sz="4" w:space="0" w:color="auto"/>
+        <w:right w:val="single" w:sz="4" w:space="0" w:color="auto"/>
+        <w:insideH w:val="single" w:sz="4" w:space="0" w:color="auto"/>
+        <w:insideV w:val="single" w:sz="4" w:space="0" w:color="auto"/>
+      </w:tblBorders>
+    </w:tblPr>
+  </w:style>
 </w:styles>
 </file>
 
@@ -3685,7 +4674,7 @@
 </file>
 
 <file path=customXml/itemProps1.xml><?xml version="1.0" encoding="utf-8"?>
-<ds:datastoreItem xmlns:ds="http://schemas.openxmlformats.org/officeDocument/2006/customXml" ds:itemID="{8652824B-91FB-40F2-94ED-B036FBBC6600}">
+<ds:datastoreItem xmlns:ds="http://schemas.openxmlformats.org/officeDocument/2006/customXml" ds:itemID="{B98EE693-75BD-4507-8509-AA3FCDF995D8}">
   <ds:schemaRefs>
     <ds:schemaRef ds:uri="http://schemas.openxmlformats.org/officeDocument/2006/bibliography"/>
   </ds:schemaRefs>

</xml_diff>

<commit_message>
added new item 1. added mic loopback close. 2. added burn in mode set/check. 3. added smps flod. 4. move pinknoise.wav to platform fold, and correct name of it.
</commit_message>
<xml_diff>
--- a/Test_command_guideline.docx
+++ b/Test_command_guideline.docx
@@ -32,8 +32,6 @@
             <w:t>Contents</w:t>
           </w:r>
         </w:p>
-        <w:bookmarkStart w:id="0" w:name="_GoBack"/>
-        <w:bookmarkEnd w:id="0"/>
         <w:p>
           <w:pPr>
             <w:pStyle w:val="TOC1"/>
@@ -867,7 +865,7 @@
       <w:pPr>
         <w:pStyle w:val="Heading1"/>
       </w:pPr>
-      <w:bookmarkStart w:id="1" w:name="_Toc32530777"/>
+      <w:bookmarkStart w:id="0" w:name="_Toc32530777"/>
       <w:r>
         <w:t>1.</w:t>
       </w:r>
@@ -877,7 +875,7 @@
         </w:rPr>
         <w:t xml:space="preserve"> Set testing environment</w:t>
       </w:r>
-      <w:bookmarkEnd w:id="1"/>
+      <w:bookmarkEnd w:id="0"/>
     </w:p>
     <w:p/>
     <w:p>
@@ -1074,11 +1072,11 @@
       <w:pPr>
         <w:pStyle w:val="Heading1"/>
       </w:pPr>
-      <w:bookmarkStart w:id="2" w:name="_Toc32530778"/>
+      <w:bookmarkStart w:id="1" w:name="_Toc32530778"/>
       <w:r>
         <w:t>2. Test script descript</w:t>
       </w:r>
-      <w:bookmarkEnd w:id="2"/>
+      <w:bookmarkEnd w:id="1"/>
     </w:p>
     <w:p/>
     <w:p>
@@ -1235,14 +1233,14 @@
       <w:pPr>
         <w:pStyle w:val="Heading2"/>
       </w:pPr>
-      <w:bookmarkStart w:id="3" w:name="_Toc32530779"/>
+      <w:bookmarkStart w:id="2" w:name="_Toc32530779"/>
       <w:r>
         <w:t xml:space="preserve">2.1 </w:t>
       </w:r>
       <w:r>
         <w:t>button check</w:t>
       </w:r>
-      <w:bookmarkEnd w:id="3"/>
+      <w:bookmarkEnd w:id="2"/>
     </w:p>
     <w:p>
       <w:r>
@@ -1410,11 +1408,11 @@
       <w:pPr>
         <w:pStyle w:val="Heading2"/>
       </w:pPr>
-      <w:bookmarkStart w:id="4" w:name="_Toc32530780"/>
+      <w:bookmarkStart w:id="3" w:name="_Toc32530780"/>
       <w:r>
         <w:t>2.2 I2C inventory check</w:t>
       </w:r>
-      <w:bookmarkEnd w:id="4"/>
+      <w:bookmarkEnd w:id="3"/>
     </w:p>
     <w:p/>
     <w:p>
@@ -1700,11 +1698,11 @@
       <w:pPr>
         <w:pStyle w:val="Heading2"/>
       </w:pPr>
-      <w:bookmarkStart w:id="5" w:name="_Toc32530781"/>
+      <w:bookmarkStart w:id="4" w:name="_Toc32530781"/>
       <w:r>
         <w:t>2.3 PA fault check</w:t>
       </w:r>
-      <w:bookmarkEnd w:id="5"/>
+      <w:bookmarkEnd w:id="4"/>
     </w:p>
     <w:p>
       <w:r>
@@ -1861,11 +1859,11 @@
       <w:pPr>
         <w:pStyle w:val="Heading2"/>
       </w:pPr>
-      <w:bookmarkStart w:id="6" w:name="_Toc32530782"/>
+      <w:bookmarkStart w:id="5" w:name="_Toc32530782"/>
       <w:r>
         <w:t>2.4 BT paring</w:t>
       </w:r>
-      <w:bookmarkEnd w:id="6"/>
+      <w:bookmarkEnd w:id="5"/>
     </w:p>
     <w:p>
       <w:r>
@@ -1924,11 +1922,11 @@
       <w:pPr>
         <w:pStyle w:val="Heading2"/>
       </w:pPr>
-      <w:bookmarkStart w:id="7" w:name="_Toc32530783"/>
+      <w:bookmarkStart w:id="6" w:name="_Toc32530783"/>
       <w:r>
         <w:t>2.5 Set LED</w:t>
       </w:r>
-      <w:bookmarkEnd w:id="7"/>
+      <w:bookmarkEnd w:id="6"/>
     </w:p>
     <w:p>
       <w:r>
@@ -2136,11 +2134,11 @@
       <w:pPr>
         <w:pStyle w:val="Heading2"/>
       </w:pPr>
-      <w:bookmarkStart w:id="8" w:name="_Toc32530784"/>
+      <w:bookmarkStart w:id="7" w:name="_Toc32530784"/>
       <w:r>
         <w:t>2.6 Get NTC</w:t>
       </w:r>
-      <w:bookmarkEnd w:id="8"/>
+      <w:bookmarkEnd w:id="7"/>
     </w:p>
     <w:p>
       <w:r>
@@ -2327,11 +2325,11 @@
       <w:pPr>
         <w:pStyle w:val="Heading2"/>
       </w:pPr>
-      <w:bookmarkStart w:id="9" w:name="_Toc32530785"/>
+      <w:bookmarkStart w:id="8" w:name="_Toc32530785"/>
       <w:r>
         <w:t>2.7 GPIO set</w:t>
       </w:r>
-      <w:bookmarkEnd w:id="9"/>
+      <w:bookmarkEnd w:id="8"/>
     </w:p>
     <w:p>
       <w:r>
@@ -2503,11 +2501,11 @@
       <w:pPr>
         <w:pStyle w:val="Heading2"/>
       </w:pPr>
-      <w:bookmarkStart w:id="10" w:name="_Toc32530786"/>
+      <w:bookmarkStart w:id="9" w:name="_Toc32530786"/>
       <w:r>
         <w:t>2.8 Audio set</w:t>
       </w:r>
-      <w:bookmarkEnd w:id="10"/>
+      <w:bookmarkEnd w:id="9"/>
     </w:p>
     <w:p>
       <w:r>
@@ -2974,11 +2972,11 @@
       <w:pPr>
         <w:pStyle w:val="Heading2"/>
       </w:pPr>
-      <w:bookmarkStart w:id="11" w:name="_Toc32530787"/>
+      <w:bookmarkStart w:id="10" w:name="_Toc32530787"/>
       <w:r>
         <w:t>2.9 volume set</w:t>
       </w:r>
-      <w:bookmarkEnd w:id="11"/>
+      <w:bookmarkEnd w:id="10"/>
     </w:p>
     <w:p>
       <w:r>
@@ -3082,8 +3080,273 @@
         </w:drawing>
       </w:r>
     </w:p>
+    <w:p/>
+    <w:p/>
+    <w:p/>
+    <w:p>
+      <w:pPr>
+        <w:pStyle w:val="Heading2"/>
+      </w:pPr>
+      <w:r>
+        <w:lastRenderedPageBreak/>
+        <w:t>2.10 Mic loopback</w:t>
+      </w:r>
+    </w:p>
+    <w:p>
+      <w:r>
+        <w:t>Run “</w:t>
+      </w:r>
+      <w:r>
+        <w:t>loopback_mic.sh</w:t>
+      </w:r>
+      <w:r>
+        <w:t>”</w:t>
+      </w:r>
+      <w:r>
+        <w:t xml:space="preserve"> to start mic loopback.</w:t>
+      </w:r>
+    </w:p>
+    <w:p>
+      <w:r>
+        <w:rPr>
+          <w:noProof/>
+        </w:rPr>
+        <w:drawing>
+          <wp:inline distT="0" distB="0" distL="0" distR="0" wp14:anchorId="6B764C2A" wp14:editId="5993B23E">
+            <wp:extent cx="6400800" cy="702310"/>
+            <wp:effectExtent l="0" t="0" r="0" b="2540"/>
+            <wp:docPr id="11" name="Picture 11"/>
+            <wp:cNvGraphicFramePr>
+              <a:graphicFrameLocks xmlns:a="http://schemas.openxmlformats.org/drawingml/2006/main" noChangeAspect="1"/>
+            </wp:cNvGraphicFramePr>
+            <a:graphic xmlns:a="http://schemas.openxmlformats.org/drawingml/2006/main">
+              <a:graphicData uri="http://schemas.openxmlformats.org/drawingml/2006/picture">
+                <pic:pic xmlns:pic="http://schemas.openxmlformats.org/drawingml/2006/picture">
+                  <pic:nvPicPr>
+                    <pic:cNvPr id="1" name=""/>
+                    <pic:cNvPicPr/>
+                  </pic:nvPicPr>
+                  <pic:blipFill>
+                    <a:blip r:embed="rId18"/>
+                    <a:stretch>
+                      <a:fillRect/>
+                    </a:stretch>
+                  </pic:blipFill>
+                  <pic:spPr>
+                    <a:xfrm>
+                      <a:off x="0" y="0"/>
+                      <a:ext cx="6400800" cy="702310"/>
+                    </a:xfrm>
+                    <a:prstGeom prst="rect">
+                      <a:avLst/>
+                    </a:prstGeom>
+                  </pic:spPr>
+                </pic:pic>
+              </a:graphicData>
+            </a:graphic>
+          </wp:inline>
+        </w:drawing>
+      </w:r>
+    </w:p>
+    <w:p/>
+    <w:p/>
+    <w:p>
+      <w:r>
+        <w:t>Run “loopback_close.sh” to close mic loopback. Or force close the script to stop it.</w:t>
+      </w:r>
+    </w:p>
+    <w:p>
+      <w:r>
+        <w:rPr>
+          <w:noProof/>
+        </w:rPr>
+        <w:drawing>
+          <wp:inline distT="0" distB="0" distL="0" distR="0" wp14:anchorId="67AC27E1" wp14:editId="7F85E909">
+            <wp:extent cx="4165600" cy="573248"/>
+            <wp:effectExtent l="0" t="0" r="0" b="0"/>
+            <wp:docPr id="12" name="Picture 12"/>
+            <wp:cNvGraphicFramePr>
+              <a:graphicFrameLocks xmlns:a="http://schemas.openxmlformats.org/drawingml/2006/main" noChangeAspect="1"/>
+            </wp:cNvGraphicFramePr>
+            <a:graphic xmlns:a="http://schemas.openxmlformats.org/drawingml/2006/main">
+              <a:graphicData uri="http://schemas.openxmlformats.org/drawingml/2006/picture">
+                <pic:pic xmlns:pic="http://schemas.openxmlformats.org/drawingml/2006/picture">
+                  <pic:nvPicPr>
+                    <pic:cNvPr id="1" name=""/>
+                    <pic:cNvPicPr/>
+                  </pic:nvPicPr>
+                  <pic:blipFill>
+                    <a:blip r:embed="rId19"/>
+                    <a:stretch>
+                      <a:fillRect/>
+                    </a:stretch>
+                  </pic:blipFill>
+                  <pic:spPr>
+                    <a:xfrm>
+                      <a:off x="0" y="0"/>
+                      <a:ext cx="4276189" cy="588467"/>
+                    </a:xfrm>
+                    <a:prstGeom prst="rect">
+                      <a:avLst/>
+                    </a:prstGeom>
+                  </pic:spPr>
+                </pic:pic>
+              </a:graphicData>
+            </a:graphic>
+          </wp:inline>
+        </w:drawing>
+      </w:r>
+    </w:p>
+    <w:p/>
+    <w:p/>
+    <w:p>
+      <w:pPr>
+        <w:pStyle w:val="Heading2"/>
+      </w:pPr>
+      <w:r>
+        <w:t>2.11 burn in mode</w:t>
+      </w:r>
+    </w:p>
+    <w:p>
+      <w:r>
+        <w:t>Run “set_burn_in.sh” to mark burn in mode.</w:t>
+      </w:r>
+    </w:p>
+    <w:p>
+      <w:r>
+        <w:rPr>
+          <w:noProof/>
+        </w:rPr>
+        <w:drawing>
+          <wp:inline distT="0" distB="0" distL="0" distR="0" wp14:anchorId="2C012907" wp14:editId="79C5D675">
+            <wp:extent cx="3905250" cy="435586"/>
+            <wp:effectExtent l="0" t="0" r="0" b="3175"/>
+            <wp:docPr id="13" name="Picture 13"/>
+            <wp:cNvGraphicFramePr>
+              <a:graphicFrameLocks xmlns:a="http://schemas.openxmlformats.org/drawingml/2006/main" noChangeAspect="1"/>
+            </wp:cNvGraphicFramePr>
+            <a:graphic xmlns:a="http://schemas.openxmlformats.org/drawingml/2006/main">
+              <a:graphicData uri="http://schemas.openxmlformats.org/drawingml/2006/picture">
+                <pic:pic xmlns:pic="http://schemas.openxmlformats.org/drawingml/2006/picture">
+                  <pic:nvPicPr>
+                    <pic:cNvPr id="1" name=""/>
+                    <pic:cNvPicPr/>
+                  </pic:nvPicPr>
+                  <pic:blipFill>
+                    <a:blip r:embed="rId20"/>
+                    <a:stretch>
+                      <a:fillRect/>
+                    </a:stretch>
+                  </pic:blipFill>
+                  <pic:spPr>
+                    <a:xfrm>
+                      <a:off x="0" y="0"/>
+                      <a:ext cx="4114000" cy="458870"/>
+                    </a:xfrm>
+                    <a:prstGeom prst="rect">
+                      <a:avLst/>
+                    </a:prstGeom>
+                  </pic:spPr>
+                </pic:pic>
+              </a:graphicData>
+            </a:graphic>
+          </wp:inline>
+        </w:drawing>
+      </w:r>
+    </w:p>
+    <w:p>
+      <w:r>
+        <w:t>This script will cope files that burn in mode need to /data</w:t>
+      </w:r>
+    </w:p>
+    <w:p/>
+    <w:p>
+      <w:r>
+        <w:t>Run “burn_in_check.sh” will check the burn in mark, if it exi</w:t>
+      </w:r>
+      <w:r>
+        <w:rPr>
+          <w:rFonts w:hint="eastAsia"/>
+        </w:rPr>
+        <w:t>st</w:t>
+      </w:r>
+      <w:r>
+        <w:t xml:space="preserve"> run the loop play </w:t>
+      </w:r>
+      <w:proofErr w:type="spellStart"/>
+      <w:r>
+        <w:t>pinknoise</w:t>
+      </w:r>
+      <w:proofErr w:type="spellEnd"/>
+      <w:r>
+        <w:t>.</w:t>
+      </w:r>
+    </w:p>
+    <w:p/>
+    <w:p>
+      <w:r>
+        <w:rPr>
+          <w:noProof/>
+        </w:rPr>
+        <w:drawing>
+          <wp:inline distT="0" distB="0" distL="0" distR="0" wp14:anchorId="48788A8C" wp14:editId="341C36BE">
+            <wp:extent cx="5118113" cy="2057400"/>
+            <wp:effectExtent l="0" t="0" r="6350" b="0"/>
+            <wp:docPr id="14" name="Picture 14"/>
+            <wp:cNvGraphicFramePr>
+              <a:graphicFrameLocks xmlns:a="http://schemas.openxmlformats.org/drawingml/2006/main" noChangeAspect="1"/>
+            </wp:cNvGraphicFramePr>
+            <a:graphic xmlns:a="http://schemas.openxmlformats.org/drawingml/2006/main">
+              <a:graphicData uri="http://schemas.openxmlformats.org/drawingml/2006/picture">
+                <pic:pic xmlns:pic="http://schemas.openxmlformats.org/drawingml/2006/picture">
+                  <pic:nvPicPr>
+                    <pic:cNvPr id="1" name=""/>
+                    <pic:cNvPicPr/>
+                  </pic:nvPicPr>
+                  <pic:blipFill>
+                    <a:blip r:embed="rId21"/>
+                    <a:stretch>
+                      <a:fillRect/>
+                    </a:stretch>
+                  </pic:blipFill>
+                  <pic:spPr>
+                    <a:xfrm>
+                      <a:off x="0" y="0"/>
+                      <a:ext cx="5127246" cy="2061071"/>
+                    </a:xfrm>
+                    <a:prstGeom prst="rect">
+                      <a:avLst/>
+                    </a:prstGeom>
+                  </pic:spPr>
+                </pic:pic>
+              </a:graphicData>
+            </a:graphic>
+          </wp:inline>
+        </w:drawing>
+      </w:r>
+    </w:p>
+    <w:p>
+      <w:pPr>
+        <w:rPr>
+          <w:rFonts w:hint="eastAsia"/>
+        </w:rPr>
+      </w:pPr>
+      <w:r>
+        <w:t xml:space="preserve">Currently auto running burn_in_check.sh can’t keep looping play </w:t>
+      </w:r>
+      <w:proofErr w:type="spellStart"/>
+      <w:r>
+        <w:t>pinknoise</w:t>
+      </w:r>
+      <w:proofErr w:type="spellEnd"/>
+      <w:r>
+        <w:t>.  When run on command line. It work.</w:t>
+      </w:r>
+      <w:bookmarkStart w:id="11" w:name="_GoBack"/>
+      <w:bookmarkEnd w:id="11"/>
+    </w:p>
     <w:sectPr>
-      <w:headerReference w:type="default" r:id="rId18"/>
+      <w:headerReference w:type="default" r:id="rId22"/>
       <w:pgSz w:w="12240" w:h="15840"/>
       <w:pgMar w:top="1440" w:right="1080" w:bottom="1440" w:left="1080" w:header="720" w:footer="720" w:gutter="0"/>
       <w:cols w:space="720"/>
@@ -4674,7 +4937,7 @@
 </file>
 
 <file path=customXml/itemProps1.xml><?xml version="1.0" encoding="utf-8"?>
-<ds:datastoreItem xmlns:ds="http://schemas.openxmlformats.org/officeDocument/2006/customXml" ds:itemID="{B98EE693-75BD-4507-8509-AA3FCDF995D8}">
+<ds:datastoreItem xmlns:ds="http://schemas.openxmlformats.org/officeDocument/2006/customXml" ds:itemID="{66C451E5-2607-4F5D-91FA-DF606423B29A}">
   <ds:schemaRefs>
     <ds:schemaRef ds:uri="http://schemas.openxmlformats.org/officeDocument/2006/bibliography"/>
   </ds:schemaRefs>

</xml_diff>

<commit_message>
add nvram_fs.sh,  update guide line
</commit_message>
<xml_diff>
--- a/Test_command_guideline.docx
+++ b/Test_command_guideline.docx
@@ -31,8 +31,6 @@
           <w:r>
             <w:t>Contents</w:t>
           </w:r>
-          <w:bookmarkStart w:id="0" w:name="_GoBack"/>
-          <w:bookmarkEnd w:id="0"/>
         </w:p>
         <w:p>
           <w:pPr>
@@ -70,7 +68,7 @@
             </w:rPr>
             <w:fldChar w:fldCharType="separate"/>
           </w:r>
-          <w:hyperlink w:anchor="_Toc33116155" w:history="1">
+          <w:hyperlink w:anchor="_Toc35597516" w:history="1">
             <w:r>
               <w:rPr>
                 <w:rStyle w:val="Hyperlink"/>
@@ -97,7 +95,7 @@
                 <w:noProof/>
                 <w:webHidden/>
               </w:rPr>
-              <w:instrText xml:space="preserve"> PAGEREF _Toc33116155 \h </w:instrText>
+              <w:instrText xml:space="preserve"> PAGEREF _Toc35597516 \h </w:instrText>
             </w:r>
             <w:r>
               <w:rPr>
@@ -140,7 +138,7 @@
               <w:szCs w:val="22"/>
             </w:rPr>
           </w:pPr>
-          <w:hyperlink w:anchor="_Toc33116156" w:history="1">
+          <w:hyperlink w:anchor="_Toc35597517" w:history="1">
             <w:r>
               <w:rPr>
                 <w:rStyle w:val="Hyperlink"/>
@@ -167,7 +165,7 @@
                 <w:noProof/>
                 <w:webHidden/>
               </w:rPr>
-              <w:instrText xml:space="preserve"> PAGEREF _Toc33116156 \h </w:instrText>
+              <w:instrText xml:space="preserve"> PAGEREF _Toc35597517 \h </w:instrText>
             </w:r>
             <w:r>
               <w:rPr>
@@ -187,7 +185,7 @@
                 <w:noProof/>
                 <w:webHidden/>
               </w:rPr>
-              <w:t>2</w:t>
+              <w:t>3</w:t>
             </w:r>
             <w:r>
               <w:rPr>
@@ -210,7 +208,7 @@
               <w:szCs w:val="22"/>
             </w:rPr>
           </w:pPr>
-          <w:hyperlink w:anchor="_Toc33116157" w:history="1">
+          <w:hyperlink w:anchor="_Toc35597518" w:history="1">
             <w:r>
               <w:rPr>
                 <w:rStyle w:val="Hyperlink"/>
@@ -237,7 +235,7 @@
                 <w:noProof/>
                 <w:webHidden/>
               </w:rPr>
-              <w:instrText xml:space="preserve"> PAGEREF _Toc33116157 \h </w:instrText>
+              <w:instrText xml:space="preserve"> PAGEREF _Toc35597518 \h </w:instrText>
             </w:r>
             <w:r>
               <w:rPr>
@@ -280,7 +278,7 @@
               <w:szCs w:val="22"/>
             </w:rPr>
           </w:pPr>
-          <w:hyperlink w:anchor="_Toc33116158" w:history="1">
+          <w:hyperlink w:anchor="_Toc35597519" w:history="1">
             <w:r>
               <w:rPr>
                 <w:rStyle w:val="Hyperlink"/>
@@ -307,7 +305,7 @@
                 <w:noProof/>
                 <w:webHidden/>
               </w:rPr>
-              <w:instrText xml:space="preserve"> PAGEREF _Toc33116158 \h </w:instrText>
+              <w:instrText xml:space="preserve"> PAGEREF _Toc35597519 \h </w:instrText>
             </w:r>
             <w:r>
               <w:rPr>
@@ -350,7 +348,7 @@
               <w:szCs w:val="22"/>
             </w:rPr>
           </w:pPr>
-          <w:hyperlink w:anchor="_Toc33116159" w:history="1">
+          <w:hyperlink w:anchor="_Toc35597520" w:history="1">
             <w:r>
               <w:rPr>
                 <w:rStyle w:val="Hyperlink"/>
@@ -377,7 +375,7 @@
                 <w:noProof/>
                 <w:webHidden/>
               </w:rPr>
-              <w:instrText xml:space="preserve"> PAGEREF _Toc33116159 \h </w:instrText>
+              <w:instrText xml:space="preserve"> PAGEREF _Toc35597520 \h </w:instrText>
             </w:r>
             <w:r>
               <w:rPr>
@@ -420,7 +418,7 @@
               <w:szCs w:val="22"/>
             </w:rPr>
           </w:pPr>
-          <w:hyperlink w:anchor="_Toc33116160" w:history="1">
+          <w:hyperlink w:anchor="_Toc35597521" w:history="1">
             <w:r>
               <w:rPr>
                 <w:rStyle w:val="Hyperlink"/>
@@ -447,7 +445,7 @@
                 <w:noProof/>
                 <w:webHidden/>
               </w:rPr>
-              <w:instrText xml:space="preserve"> PAGEREF _Toc33116160 \h </w:instrText>
+              <w:instrText xml:space="preserve"> PAGEREF _Toc35597521 \h </w:instrText>
             </w:r>
             <w:r>
               <w:rPr>
@@ -467,7 +465,7 @@
                 <w:noProof/>
                 <w:webHidden/>
               </w:rPr>
-              <w:t>4</w:t>
+              <w:t>5</w:t>
             </w:r>
             <w:r>
               <w:rPr>
@@ -490,7 +488,7 @@
               <w:szCs w:val="22"/>
             </w:rPr>
           </w:pPr>
-          <w:hyperlink w:anchor="_Toc33116161" w:history="1">
+          <w:hyperlink w:anchor="_Toc35597522" w:history="1">
             <w:r>
               <w:rPr>
                 <w:rStyle w:val="Hyperlink"/>
@@ -517,7 +515,7 @@
                 <w:noProof/>
                 <w:webHidden/>
               </w:rPr>
-              <w:instrText xml:space="preserve"> PAGEREF _Toc33116161 \h </w:instrText>
+              <w:instrText xml:space="preserve"> PAGEREF _Toc35597522 \h </w:instrText>
             </w:r>
             <w:r>
               <w:rPr>
@@ -560,7 +558,7 @@
               <w:szCs w:val="22"/>
             </w:rPr>
           </w:pPr>
-          <w:hyperlink w:anchor="_Toc33116162" w:history="1">
+          <w:hyperlink w:anchor="_Toc35597523" w:history="1">
             <w:r>
               <w:rPr>
                 <w:rStyle w:val="Hyperlink"/>
@@ -587,7 +585,7 @@
                 <w:noProof/>
                 <w:webHidden/>
               </w:rPr>
-              <w:instrText xml:space="preserve"> PAGEREF _Toc33116162 \h </w:instrText>
+              <w:instrText xml:space="preserve"> PAGEREF _Toc35597523 \h </w:instrText>
             </w:r>
             <w:r>
               <w:rPr>
@@ -630,7 +628,7 @@
               <w:szCs w:val="22"/>
             </w:rPr>
           </w:pPr>
-          <w:hyperlink w:anchor="_Toc33116163" w:history="1">
+          <w:hyperlink w:anchor="_Toc35597524" w:history="1">
             <w:r>
               <w:rPr>
                 <w:rStyle w:val="Hyperlink"/>
@@ -657,7 +655,7 @@
                 <w:noProof/>
                 <w:webHidden/>
               </w:rPr>
-              <w:instrText xml:space="preserve"> PAGEREF _Toc33116163 \h </w:instrText>
+              <w:instrText xml:space="preserve"> PAGEREF _Toc35597524 \h </w:instrText>
             </w:r>
             <w:r>
               <w:rPr>
@@ -700,7 +698,7 @@
               <w:szCs w:val="22"/>
             </w:rPr>
           </w:pPr>
-          <w:hyperlink w:anchor="_Toc33116164" w:history="1">
+          <w:hyperlink w:anchor="_Toc35597525" w:history="1">
             <w:r>
               <w:rPr>
                 <w:rStyle w:val="Hyperlink"/>
@@ -727,7 +725,7 @@
                 <w:noProof/>
                 <w:webHidden/>
               </w:rPr>
-              <w:instrText xml:space="preserve"> PAGEREF _Toc33116164 \h </w:instrText>
+              <w:instrText xml:space="preserve"> PAGEREF _Toc35597525 \h </w:instrText>
             </w:r>
             <w:r>
               <w:rPr>
@@ -770,7 +768,7 @@
               <w:szCs w:val="22"/>
             </w:rPr>
           </w:pPr>
-          <w:hyperlink w:anchor="_Toc33116165" w:history="1">
+          <w:hyperlink w:anchor="_Toc35597526" w:history="1">
             <w:r>
               <w:rPr>
                 <w:rStyle w:val="Hyperlink"/>
@@ -797,7 +795,7 @@
                 <w:noProof/>
                 <w:webHidden/>
               </w:rPr>
-              <w:instrText xml:space="preserve"> PAGEREF _Toc33116165 \h </w:instrText>
+              <w:instrText xml:space="preserve"> PAGEREF _Toc35597526 \h </w:instrText>
             </w:r>
             <w:r>
               <w:rPr>
@@ -840,7 +838,7 @@
               <w:szCs w:val="22"/>
             </w:rPr>
           </w:pPr>
-          <w:hyperlink w:anchor="_Toc33116166" w:history="1">
+          <w:hyperlink w:anchor="_Toc35597527" w:history="1">
             <w:r>
               <w:rPr>
                 <w:rStyle w:val="Hyperlink"/>
@@ -867,7 +865,7 @@
                 <w:noProof/>
                 <w:webHidden/>
               </w:rPr>
-              <w:instrText xml:space="preserve"> PAGEREF _Toc33116166 \h </w:instrText>
+              <w:instrText xml:space="preserve"> PAGEREF _Toc35597527 \h </w:instrText>
             </w:r>
             <w:r>
               <w:rPr>
@@ -910,7 +908,7 @@
               <w:szCs w:val="22"/>
             </w:rPr>
           </w:pPr>
-          <w:hyperlink w:anchor="_Toc33116167" w:history="1">
+          <w:hyperlink w:anchor="_Toc35597528" w:history="1">
             <w:r>
               <w:rPr>
                 <w:rStyle w:val="Hyperlink"/>
@@ -937,7 +935,7 @@
                 <w:noProof/>
                 <w:webHidden/>
               </w:rPr>
-              <w:instrText xml:space="preserve"> PAGEREF _Toc33116167 \h </w:instrText>
+              <w:instrText xml:space="preserve"> PAGEREF _Toc35597528 \h </w:instrText>
             </w:r>
             <w:r>
               <w:rPr>
@@ -980,7 +978,7 @@
               <w:szCs w:val="22"/>
             </w:rPr>
           </w:pPr>
-          <w:hyperlink w:anchor="_Toc33116168" w:history="1">
+          <w:hyperlink w:anchor="_Toc35597529" w:history="1">
             <w:r>
               <w:rPr>
                 <w:rStyle w:val="Hyperlink"/>
@@ -1007,7 +1005,7 @@
                 <w:noProof/>
                 <w:webHidden/>
               </w:rPr>
-              <w:instrText xml:space="preserve"> PAGEREF _Toc33116168 \h </w:instrText>
+              <w:instrText xml:space="preserve"> PAGEREF _Toc35597529 \h </w:instrText>
             </w:r>
             <w:r>
               <w:rPr>
@@ -1037,6 +1035,138 @@
               <w:fldChar w:fldCharType="end"/>
             </w:r>
           </w:hyperlink>
+        </w:p>
+        <w:bookmarkStart w:id="0" w:name="_GoBack"/>
+        <w:bookmarkEnd w:id="0"/>
+        <w:p>
+          <w:pPr>
+            <w:pStyle w:val="TOC2"/>
+            <w:tabs>
+              <w:tab w:val="right" w:leader="dot" w:pos="10070"/>
+            </w:tabs>
+            <w:rPr>
+              <w:noProof/>
+              <w:sz w:val="22"/>
+              <w:szCs w:val="22"/>
+            </w:rPr>
+          </w:pPr>
+          <w:r>
+            <w:rPr>
+              <w:rStyle w:val="Hyperlink"/>
+              <w:noProof/>
+              <w:highlight w:val="yellow"/>
+            </w:rPr>
+            <w:fldChar w:fldCharType="begin"/>
+          </w:r>
+          <w:r>
+            <w:rPr>
+              <w:rStyle w:val="Hyperlink"/>
+              <w:noProof/>
+              <w:highlight w:val="yellow"/>
+            </w:rPr>
+            <w:instrText xml:space="preserve"> </w:instrText>
+          </w:r>
+          <w:r>
+            <w:rPr>
+              <w:noProof/>
+              <w:highlight w:val="yellow"/>
+            </w:rPr>
+            <w:instrText>HYPERLINK \l "_Toc35597530"</w:instrText>
+          </w:r>
+          <w:r>
+            <w:rPr>
+              <w:rStyle w:val="Hyperlink"/>
+              <w:noProof/>
+              <w:highlight w:val="yellow"/>
+            </w:rPr>
+            <w:instrText xml:space="preserve"> </w:instrText>
+          </w:r>
+          <w:r>
+            <w:rPr>
+              <w:rStyle w:val="Hyperlink"/>
+              <w:noProof/>
+              <w:highlight w:val="yellow"/>
+            </w:rPr>
+          </w:r>
+          <w:r>
+            <w:rPr>
+              <w:rStyle w:val="Hyperlink"/>
+              <w:noProof/>
+              <w:highlight w:val="yellow"/>
+            </w:rPr>
+            <w:fldChar w:fldCharType="separate"/>
+          </w:r>
+          <w:r>
+            <w:rPr>
+              <w:rStyle w:val="Hyperlink"/>
+              <w:noProof/>
+              <w:highlight w:val="yellow"/>
+            </w:rPr>
+            <w:t>2.13 NVRAM operate</w:t>
+          </w:r>
+          <w:r>
+            <w:rPr>
+              <w:noProof/>
+              <w:webHidden/>
+              <w:highlight w:val="yellow"/>
+            </w:rPr>
+            <w:tab/>
+          </w:r>
+          <w:r>
+            <w:rPr>
+              <w:noProof/>
+              <w:webHidden/>
+              <w:highlight w:val="yellow"/>
+            </w:rPr>
+            <w:fldChar w:fldCharType="begin"/>
+          </w:r>
+          <w:r>
+            <w:rPr>
+              <w:noProof/>
+              <w:webHidden/>
+              <w:highlight w:val="yellow"/>
+            </w:rPr>
+            <w:instrText xml:space="preserve"> PAGEREF _Toc35597530 \h </w:instrText>
+          </w:r>
+          <w:r>
+            <w:rPr>
+              <w:noProof/>
+              <w:webHidden/>
+              <w:highlight w:val="yellow"/>
+            </w:rPr>
+          </w:r>
+          <w:r>
+            <w:rPr>
+              <w:noProof/>
+              <w:webHidden/>
+              <w:highlight w:val="yellow"/>
+            </w:rPr>
+            <w:fldChar w:fldCharType="separate"/>
+          </w:r>
+          <w:r>
+            <w:rPr>
+              <w:noProof/>
+              <w:webHidden/>
+              <w:highlight w:val="yellow"/>
+            </w:rPr>
+            <w:t>10</w:t>
+          </w:r>
+          <w:r>
+            <w:rPr>
+              <w:noProof/>
+              <w:webHidden/>
+              <w:highlight w:val="yellow"/>
+            </w:rPr>
+            <w:fldChar w:fldCharType="end"/>
+          </w:r>
+          <w:r>
+            <w:rPr>
+              <w:rStyle w:val="Hyperlink"/>
+              <w:noProof/>
+              <w:highlight w:val="yellow"/>
+            </w:rPr>
+            <w:fldChar w:fldCharType="end"/>
+          </w:r>
         </w:p>
         <w:p>
           <w:r>
@@ -1077,7 +1207,7 @@
       <w:pPr>
         <w:pStyle w:val="Heading1"/>
       </w:pPr>
-      <w:bookmarkStart w:id="1" w:name="_Toc33116155"/>
+      <w:bookmarkStart w:id="1" w:name="_Toc35597516"/>
       <w:r>
         <w:t>1.</w:t>
       </w:r>
@@ -1284,7 +1414,7 @@
       <w:pPr>
         <w:pStyle w:val="Heading1"/>
       </w:pPr>
-      <w:bookmarkStart w:id="2" w:name="_Toc33116156"/>
+      <w:bookmarkStart w:id="2" w:name="_Toc35597517"/>
       <w:r>
         <w:t>2. Test script descript</w:t>
       </w:r>
@@ -1293,7 +1423,6 @@
     <w:p/>
     <w:p>
       <w:r>
-        <w:lastRenderedPageBreak/>
         <w:t>Test script fold tree as below:</w:t>
       </w:r>
     </w:p>
@@ -1445,7 +1574,7 @@
       <w:pPr>
         <w:pStyle w:val="Heading2"/>
       </w:pPr>
-      <w:bookmarkStart w:id="3" w:name="_Toc33116157"/>
+      <w:bookmarkStart w:id="3" w:name="_Toc35597518"/>
       <w:r>
         <w:t xml:space="preserve">2.1 </w:t>
       </w:r>
@@ -1620,7 +1749,7 @@
       <w:pPr>
         <w:pStyle w:val="Heading2"/>
       </w:pPr>
-      <w:bookmarkStart w:id="4" w:name="_Toc33116158"/>
+      <w:bookmarkStart w:id="4" w:name="_Toc35597519"/>
       <w:r>
         <w:t>2.2 I2C inventory check</w:t>
       </w:r>
@@ -1634,6 +1763,7 @@
     </w:p>
     <w:p>
       <w:r>
+        <w:lastRenderedPageBreak/>
         <w:t xml:space="preserve">All I2C chip define at </w:t>
       </w:r>
       <w:proofErr w:type="spellStart"/>
@@ -1788,7 +1918,6 @@
     <w:p>
       <w:proofErr w:type="gramStart"/>
       <w:r>
-        <w:lastRenderedPageBreak/>
         <w:t>i2c-2</w:t>
       </w:r>
       <w:proofErr w:type="gramEnd"/>
@@ -1910,7 +2039,7 @@
       <w:pPr>
         <w:pStyle w:val="Heading2"/>
       </w:pPr>
-      <w:bookmarkStart w:id="5" w:name="_Toc33116159"/>
+      <w:bookmarkStart w:id="5" w:name="_Toc35597520"/>
       <w:r>
         <w:t>2.3 PA fault check</w:t>
       </w:r>
@@ -2071,8 +2200,9 @@
       <w:pPr>
         <w:pStyle w:val="Heading2"/>
       </w:pPr>
-      <w:bookmarkStart w:id="6" w:name="_Toc33116160"/>
-      <w:r>
+      <w:bookmarkStart w:id="6" w:name="_Toc35597521"/>
+      <w:r>
+        <w:lastRenderedPageBreak/>
         <w:t>2.4 BT paring</w:t>
       </w:r>
       <w:bookmarkEnd w:id="6"/>
@@ -2092,7 +2222,6 @@
         <w:rPr>
           <w:noProof/>
         </w:rPr>
-        <w:lastRenderedPageBreak/>
         <w:drawing>
           <wp:inline distT="0" distB="0" distL="0" distR="0" wp14:anchorId="529DE7E5" wp14:editId="33A31D0D">
             <wp:extent cx="6400800" cy="971550"/>
@@ -2135,7 +2264,7 @@
       <w:pPr>
         <w:pStyle w:val="Heading2"/>
       </w:pPr>
-      <w:bookmarkStart w:id="7" w:name="_Toc33116161"/>
+      <w:bookmarkStart w:id="7" w:name="_Toc35597522"/>
       <w:r>
         <w:t>2.5 Set LED</w:t>
       </w:r>
@@ -2347,7 +2476,7 @@
       <w:pPr>
         <w:pStyle w:val="Heading2"/>
       </w:pPr>
-      <w:bookmarkStart w:id="8" w:name="_Toc33116162"/>
+      <w:bookmarkStart w:id="8" w:name="_Toc35597523"/>
       <w:r>
         <w:t>2.6 Get NTC</w:t>
       </w:r>
@@ -2427,6 +2556,7 @@
     <w:p>
       <w:proofErr w:type="gramStart"/>
       <w:r>
+        <w:lastRenderedPageBreak/>
         <w:t>output</w:t>
       </w:r>
       <w:proofErr w:type="gramEnd"/>
@@ -2469,7 +2599,6 @@
     </w:p>
     <w:p>
       <w:r>
-        <w:lastRenderedPageBreak/>
         <w:t>&lt;</w:t>
       </w:r>
       <w:proofErr w:type="gramStart"/>
@@ -2538,7 +2667,7 @@
       <w:pPr>
         <w:pStyle w:val="Heading2"/>
       </w:pPr>
-      <w:bookmarkStart w:id="9" w:name="_Toc33116163"/>
+      <w:bookmarkStart w:id="9" w:name="_Toc35597524"/>
       <w:r>
         <w:t>2.7 GPIO set</w:t>
       </w:r>
@@ -2714,7 +2843,7 @@
       <w:pPr>
         <w:pStyle w:val="Heading2"/>
       </w:pPr>
-      <w:bookmarkStart w:id="10" w:name="_Toc33116164"/>
+      <w:bookmarkStart w:id="10" w:name="_Toc35597525"/>
       <w:r>
         <w:t>2.8 Audio set</w:t>
       </w:r>
@@ -2780,6 +2909,7 @@
           </w:tcPr>
           <w:p>
             <w:r>
+              <w:lastRenderedPageBreak/>
               <w:t>EQ_bypass.sh</w:t>
             </w:r>
           </w:p>
@@ -2868,7 +2998,6 @@
           </w:tcPr>
           <w:p>
             <w:r>
-              <w:lastRenderedPageBreak/>
               <w:t>LMF_mute.sh</w:t>
             </w:r>
           </w:p>
@@ -3044,7 +3173,15 @@
             <w:tcW w:w="5035" w:type="dxa"/>
           </w:tcPr>
           <w:p>
-            <w:r>
+            <w:pPr>
+              <w:rPr>
+                <w:strike/>
+              </w:rPr>
+            </w:pPr>
+            <w:r>
+              <w:rPr>
+                <w:strike/>
+              </w:rPr>
               <w:t>AEC_L_mute.sh</w:t>
             </w:r>
           </w:p>
@@ -3054,7 +3191,15 @@
             <w:tcW w:w="5035" w:type="dxa"/>
           </w:tcPr>
           <w:p>
-            <w:r>
+            <w:pPr>
+              <w:rPr>
+                <w:strike/>
+              </w:rPr>
+            </w:pPr>
+            <w:r>
+              <w:rPr>
+                <w:strike/>
+              </w:rPr>
               <w:t>Mute AEC L</w:t>
             </w:r>
           </w:p>
@@ -3066,7 +3211,15 @@
             <w:tcW w:w="5035" w:type="dxa"/>
           </w:tcPr>
           <w:p>
-            <w:r>
+            <w:pPr>
+              <w:rPr>
+                <w:strike/>
+              </w:rPr>
+            </w:pPr>
+            <w:r>
+              <w:rPr>
+                <w:strike/>
+              </w:rPr>
               <w:t>AEC_L_enable.sh</w:t>
             </w:r>
           </w:p>
@@ -3076,7 +3229,15 @@
             <w:tcW w:w="5035" w:type="dxa"/>
           </w:tcPr>
           <w:p>
-            <w:r>
+            <w:pPr>
+              <w:rPr>
+                <w:strike/>
+              </w:rPr>
+            </w:pPr>
+            <w:r>
+              <w:rPr>
+                <w:strike/>
+              </w:rPr>
               <w:t>Enable AEC L</w:t>
             </w:r>
           </w:p>
@@ -3088,7 +3249,15 @@
             <w:tcW w:w="5035" w:type="dxa"/>
           </w:tcPr>
           <w:p>
-            <w:r>
+            <w:pPr>
+              <w:rPr>
+                <w:strike/>
+              </w:rPr>
+            </w:pPr>
+            <w:r>
+              <w:rPr>
+                <w:strike/>
+              </w:rPr>
               <w:t>AEC_R_mute.sh</w:t>
             </w:r>
           </w:p>
@@ -3098,7 +3267,15 @@
             <w:tcW w:w="5035" w:type="dxa"/>
           </w:tcPr>
           <w:p>
-            <w:r>
+            <w:pPr>
+              <w:rPr>
+                <w:strike/>
+              </w:rPr>
+            </w:pPr>
+            <w:r>
+              <w:rPr>
+                <w:strike/>
+              </w:rPr>
               <w:t>Mute AEC R</w:t>
             </w:r>
           </w:p>
@@ -3110,7 +3287,15 @@
             <w:tcW w:w="5035" w:type="dxa"/>
           </w:tcPr>
           <w:p>
-            <w:r>
+            <w:pPr>
+              <w:rPr>
+                <w:strike/>
+              </w:rPr>
+            </w:pPr>
+            <w:r>
+              <w:rPr>
+                <w:strike/>
+              </w:rPr>
               <w:t>AEC_R_enable.sh</w:t>
             </w:r>
           </w:p>
@@ -3120,8 +3305,342 @@
             <w:tcW w:w="5035" w:type="dxa"/>
           </w:tcPr>
           <w:p>
-            <w:r>
+            <w:pPr>
+              <w:rPr>
+                <w:strike/>
+              </w:rPr>
+            </w:pPr>
+            <w:r>
+              <w:rPr>
+                <w:strike/>
+              </w:rPr>
               <w:t>Enable AEC R</w:t>
+            </w:r>
+          </w:p>
+        </w:tc>
+      </w:tr>
+      <w:tr>
+        <w:tc>
+          <w:tcPr>
+            <w:tcW w:w="5035" w:type="dxa"/>
+          </w:tcPr>
+          <w:p>
+            <w:pPr>
+              <w:rPr>
+                <w:highlight w:val="yellow"/>
+              </w:rPr>
+            </w:pPr>
+            <w:r>
+              <w:rPr>
+                <w:highlight w:val="yellow"/>
+              </w:rPr>
+              <w:t>master_mute.sh</w:t>
+            </w:r>
+          </w:p>
+        </w:tc>
+        <w:tc>
+          <w:tcPr>
+            <w:tcW w:w="5035" w:type="dxa"/>
+          </w:tcPr>
+          <w:p>
+            <w:pPr>
+              <w:rPr>
+                <w:highlight w:val="yellow"/>
+              </w:rPr>
+            </w:pPr>
+            <w:r>
+              <w:rPr>
+                <w:highlight w:val="yellow"/>
+              </w:rPr>
+              <w:t>Mute all</w:t>
+            </w:r>
+          </w:p>
+        </w:tc>
+      </w:tr>
+      <w:tr>
+        <w:tc>
+          <w:tcPr>
+            <w:tcW w:w="5035" w:type="dxa"/>
+          </w:tcPr>
+          <w:p>
+            <w:pPr>
+              <w:rPr>
+                <w:highlight w:val="yellow"/>
+              </w:rPr>
+            </w:pPr>
+            <w:r>
+              <w:rPr>
+                <w:highlight w:val="yellow"/>
+              </w:rPr>
+              <w:t>master_enable.sh</w:t>
+            </w:r>
+          </w:p>
+        </w:tc>
+        <w:tc>
+          <w:tcPr>
+            <w:tcW w:w="5035" w:type="dxa"/>
+          </w:tcPr>
+          <w:p>
+            <w:pPr>
+              <w:rPr>
+                <w:highlight w:val="yellow"/>
+              </w:rPr>
+            </w:pPr>
+            <w:r>
+              <w:rPr>
+                <w:highlight w:val="yellow"/>
+              </w:rPr>
+              <w:t>Unmute all</w:t>
+            </w:r>
+          </w:p>
+        </w:tc>
+      </w:tr>
+      <w:tr>
+        <w:tc>
+          <w:tcPr>
+            <w:tcW w:w="5035" w:type="dxa"/>
+          </w:tcPr>
+          <w:p>
+            <w:pPr>
+              <w:rPr>
+                <w:highlight w:val="yellow"/>
+              </w:rPr>
+            </w:pPr>
+            <w:r>
+              <w:rPr>
+                <w:highlight w:val="yellow"/>
+              </w:rPr>
+              <w:t>set_master_source.sh</w:t>
+            </w:r>
+          </w:p>
+        </w:tc>
+        <w:tc>
+          <w:tcPr>
+            <w:tcW w:w="5035" w:type="dxa"/>
+          </w:tcPr>
+          <w:p>
+            <w:pPr>
+              <w:rPr>
+                <w:highlight w:val="yellow"/>
+              </w:rPr>
+            </w:pPr>
+            <w:r>
+              <w:rPr>
+                <w:highlight w:val="yellow"/>
+              </w:rPr>
+              <w:t xml:space="preserve">Set master source:      </w:t>
+            </w:r>
+            <w:proofErr w:type="spellStart"/>
+            <w:r>
+              <w:rPr>
+                <w:highlight w:val="yellow"/>
+              </w:rPr>
+              <w:t>soc</w:t>
+            </w:r>
+            <w:proofErr w:type="spellEnd"/>
+            <w:r>
+              <w:rPr>
+                <w:highlight w:val="yellow"/>
+              </w:rPr>
+              <w:t>/local/</w:t>
+            </w:r>
+            <w:proofErr w:type="spellStart"/>
+            <w:r>
+              <w:rPr>
+                <w:highlight w:val="yellow"/>
+              </w:rPr>
+              <w:t>spdif</w:t>
+            </w:r>
+            <w:proofErr w:type="spellEnd"/>
+          </w:p>
+        </w:tc>
+      </w:tr>
+      <w:tr>
+        <w:tc>
+          <w:tcPr>
+            <w:tcW w:w="5035" w:type="dxa"/>
+          </w:tcPr>
+          <w:p>
+            <w:pPr>
+              <w:rPr>
+                <w:highlight w:val="yellow"/>
+              </w:rPr>
+            </w:pPr>
+            <w:r>
+              <w:rPr>
+                <w:highlight w:val="yellow"/>
+              </w:rPr>
+              <w:t>get_dsp_version.sh</w:t>
+            </w:r>
+          </w:p>
+        </w:tc>
+        <w:tc>
+          <w:tcPr>
+            <w:tcW w:w="5035" w:type="dxa"/>
+          </w:tcPr>
+          <w:p>
+            <w:pPr>
+              <w:rPr>
+                <w:highlight w:val="yellow"/>
+              </w:rPr>
+            </w:pPr>
+            <w:r>
+              <w:rPr>
+                <w:highlight w:val="yellow"/>
+              </w:rPr>
+              <w:t xml:space="preserve">Get DSP version </w:t>
+            </w:r>
+          </w:p>
+        </w:tc>
+      </w:tr>
+      <w:tr>
+        <w:tc>
+          <w:tcPr>
+            <w:tcW w:w="5035" w:type="dxa"/>
+          </w:tcPr>
+          <w:p>
+            <w:pPr>
+              <w:rPr>
+                <w:highlight w:val="yellow"/>
+              </w:rPr>
+            </w:pPr>
+            <w:r>
+              <w:rPr>
+                <w:highlight w:val="yellow"/>
+              </w:rPr>
+              <w:t>l_tone1_enable.sh</w:t>
+            </w:r>
+          </w:p>
+        </w:tc>
+        <w:tc>
+          <w:tcPr>
+            <w:tcW w:w="5035" w:type="dxa"/>
+          </w:tcPr>
+          <w:p>
+            <w:pPr>
+              <w:rPr>
+                <w:highlight w:val="yellow"/>
+              </w:rPr>
+            </w:pPr>
+            <w:r>
+              <w:rPr>
+                <w:highlight w:val="yellow"/>
+              </w:rPr>
+              <w:t>L channel tone1 enable</w:t>
+            </w:r>
+          </w:p>
+        </w:tc>
+      </w:tr>
+      <w:tr>
+        <w:tc>
+          <w:tcPr>
+            <w:tcW w:w="5035" w:type="dxa"/>
+          </w:tcPr>
+          <w:p>
+            <w:pPr>
+              <w:rPr>
+                <w:highlight w:val="yellow"/>
+              </w:rPr>
+            </w:pPr>
+            <w:r>
+              <w:rPr>
+                <w:highlight w:val="yellow"/>
+              </w:rPr>
+              <w:t>l_tone1_disable.sh</w:t>
+            </w:r>
+          </w:p>
+        </w:tc>
+        <w:tc>
+          <w:tcPr>
+            <w:tcW w:w="5035" w:type="dxa"/>
+          </w:tcPr>
+          <w:p>
+            <w:pPr>
+              <w:rPr>
+                <w:highlight w:val="yellow"/>
+              </w:rPr>
+            </w:pPr>
+            <w:r>
+              <w:rPr>
+                <w:highlight w:val="yellow"/>
+              </w:rPr>
+              <w:t>L channel tone1 disable</w:t>
+            </w:r>
+          </w:p>
+        </w:tc>
+      </w:tr>
+      <w:tr>
+        <w:tc>
+          <w:tcPr>
+            <w:tcW w:w="5035" w:type="dxa"/>
+          </w:tcPr>
+          <w:p>
+            <w:pPr>
+              <w:rPr>
+                <w:highlight w:val="yellow"/>
+              </w:rPr>
+            </w:pPr>
+            <w:r>
+              <w:rPr>
+                <w:highlight w:val="yellow"/>
+              </w:rPr>
+              <w:t>r_tone1_enable.sh</w:t>
+            </w:r>
+          </w:p>
+        </w:tc>
+        <w:tc>
+          <w:tcPr>
+            <w:tcW w:w="5035" w:type="dxa"/>
+          </w:tcPr>
+          <w:p>
+            <w:pPr>
+              <w:rPr>
+                <w:highlight w:val="yellow"/>
+              </w:rPr>
+            </w:pPr>
+            <w:r>
+              <w:rPr>
+                <w:highlight w:val="yellow"/>
+              </w:rPr>
+              <w:t>R channel tone1 enable</w:t>
+            </w:r>
+          </w:p>
+        </w:tc>
+      </w:tr>
+      <w:tr>
+        <w:tc>
+          <w:tcPr>
+            <w:tcW w:w="5035" w:type="dxa"/>
+          </w:tcPr>
+          <w:p>
+            <w:pPr>
+              <w:rPr>
+                <w:highlight w:val="yellow"/>
+              </w:rPr>
+            </w:pPr>
+            <w:r>
+              <w:rPr>
+                <w:highlight w:val="yellow"/>
+              </w:rPr>
+              <w:t>r_tone1_disable.sh</w:t>
+            </w:r>
+          </w:p>
+        </w:tc>
+        <w:tc>
+          <w:tcPr>
+            <w:tcW w:w="5035" w:type="dxa"/>
+          </w:tcPr>
+          <w:p>
+            <w:pPr>
+              <w:rPr>
+                <w:highlight w:val="yellow"/>
+              </w:rPr>
+            </w:pPr>
+            <w:r>
+              <w:rPr>
+                <w:highlight w:val="yellow"/>
+              </w:rPr>
+              <w:t>R channel tone1 disable</w:t>
             </w:r>
           </w:p>
         </w:tc>
@@ -3185,7 +3704,7 @@
       <w:pPr>
         <w:pStyle w:val="Heading2"/>
       </w:pPr>
-      <w:bookmarkStart w:id="11" w:name="_Toc33116165"/>
+      <w:bookmarkStart w:id="11" w:name="_Toc35597526"/>
       <w:r>
         <w:t>2.9 volume set</w:t>
       </w:r>
@@ -3255,7 +3774,6 @@
         <w:rPr>
           <w:noProof/>
         </w:rPr>
-        <w:lastRenderedPageBreak/>
         <w:drawing>
           <wp:inline distT="0" distB="0" distL="0" distR="0" wp14:anchorId="2A454CBE" wp14:editId="40E968FC">
             <wp:extent cx="4368540" cy="7276223"/>
@@ -3300,9 +3818,8 @@
       <w:pPr>
         <w:pStyle w:val="Heading2"/>
       </w:pPr>
-      <w:bookmarkStart w:id="12" w:name="_Toc33116166"/>
-      <w:r>
-        <w:lastRenderedPageBreak/>
+      <w:bookmarkStart w:id="12" w:name="_Toc35597527"/>
+      <w:r>
         <w:t>2.10 Mic loopback</w:t>
       </w:r>
       <w:bookmarkEnd w:id="12"/>
@@ -3418,7 +3935,7 @@
       <w:pPr>
         <w:pStyle w:val="Heading2"/>
       </w:pPr>
-      <w:bookmarkStart w:id="13" w:name="_Toc33116167"/>
+      <w:bookmarkStart w:id="13" w:name="_Toc35597528"/>
       <w:r>
         <w:t>2.11 burn in mode</w:t>
       </w:r>
@@ -3561,52 +4078,804 @@
       <w:pPr>
         <w:pStyle w:val="Heading2"/>
       </w:pPr>
-      <w:bookmarkStart w:id="14" w:name="_Toc33116168"/>
+      <w:bookmarkStart w:id="14" w:name="_Toc35597529"/>
+      <w:r>
+        <w:t>2.12 battery info</w:t>
+      </w:r>
+      <w:bookmarkEnd w:id="14"/>
+    </w:p>
+    <w:p/>
+    <w:p>
+      <w:r>
+        <w:t>Get battery capacity run “get_batt_capacity.sh”</w:t>
+      </w:r>
+    </w:p>
+    <w:p>
+      <w:r>
+        <w:t>Get battery temperature run “get_batt_temp.sh”</w:t>
+      </w:r>
+    </w:p>
+    <w:p>
+      <w:r>
+        <w:t>Get battery current run “get_batt_current.sh</w:t>
+      </w:r>
+      <w:proofErr w:type="gramStart"/>
+      <w:r>
+        <w:t>” .</w:t>
+      </w:r>
+      <w:proofErr w:type="gramEnd"/>
+      <w:r>
+        <w:t xml:space="preserve">  </w:t>
+      </w:r>
+      <w:proofErr w:type="gramStart"/>
+      <w:r>
+        <w:t>if</w:t>
+      </w:r>
+      <w:proofErr w:type="gramEnd"/>
+      <w:r>
+        <w:t xml:space="preserve"> the value was minus means charge out. </w:t>
+      </w:r>
+    </w:p>
+    <w:p>
+      <w:r>
+        <w:t>Get battery voltage run “get_batt_voltage.sh”</w:t>
+      </w:r>
+    </w:p>
+    <w:p/>
+    <w:p>
+      <w:pPr>
+        <w:pStyle w:val="Heading2"/>
+      </w:pPr>
+      <w:bookmarkStart w:id="15" w:name="_Toc35597530"/>
+      <w:r>
+        <w:t>2.13 NVRAM operate</w:t>
+      </w:r>
+      <w:bookmarkEnd w:id="15"/>
+    </w:p>
+    <w:p>
+      <w:pPr>
+        <w:rPr>
+          <w:b/>
+        </w:rPr>
+      </w:pPr>
+    </w:p>
+    <w:tbl>
+      <w:tblPr>
+        <w:tblStyle w:val="TableGrid"/>
+        <w:tblW w:w="0" w:type="auto"/>
+        <w:tblLook w:val="04A0" w:firstRow="1" w:lastRow="0" w:firstColumn="1" w:lastColumn="0" w:noHBand="0" w:noVBand="1"/>
+      </w:tblPr>
+      <w:tblGrid>
+        <w:gridCol w:w="5035"/>
+        <w:gridCol w:w="5035"/>
+      </w:tblGrid>
+      <w:tr>
+        <w:tc>
+          <w:tcPr>
+            <w:tcW w:w="5035" w:type="dxa"/>
+          </w:tcPr>
+          <w:p>
+            <w:pPr>
+              <w:rPr>
+                <w:b/>
+              </w:rPr>
+            </w:pPr>
+            <w:r>
+              <w:rPr>
+                <w:b/>
+              </w:rPr>
+              <w:t>Script</w:t>
+            </w:r>
+          </w:p>
+        </w:tc>
+        <w:tc>
+          <w:tcPr>
+            <w:tcW w:w="5035" w:type="dxa"/>
+          </w:tcPr>
+          <w:p>
+            <w:pPr>
+              <w:rPr>
+                <w:b/>
+              </w:rPr>
+            </w:pPr>
+            <w:r>
+              <w:rPr>
+                <w:b/>
+              </w:rPr>
+              <w:t>Function</w:t>
+            </w:r>
+          </w:p>
+        </w:tc>
+      </w:tr>
+      <w:tr>
+        <w:tc>
+          <w:tcPr>
+            <w:tcW w:w="5035" w:type="dxa"/>
+          </w:tcPr>
+          <w:p>
+            <w:r>
+              <w:t>nvram_fs.sh</w:t>
+            </w:r>
+          </w:p>
+        </w:tc>
+        <w:tc>
+          <w:tcPr>
+            <w:tcW w:w="5035" w:type="dxa"/>
+          </w:tcPr>
+          <w:p>
+            <w:pPr>
+              <w:rPr>
+                <w:rFonts w:hint="eastAsia"/>
+              </w:rPr>
+            </w:pPr>
+            <w:r>
+              <w:t>Formal NVRAM, after formal need to reboot to active it.</w:t>
+            </w:r>
+          </w:p>
+        </w:tc>
+      </w:tr>
+      <w:tr>
+        <w:tc>
+          <w:tcPr>
+            <w:tcW w:w="5035" w:type="dxa"/>
+          </w:tcPr>
+          <w:p>
+            <w:r>
+              <w:t>get_assembly.sh</w:t>
+            </w:r>
+          </w:p>
+        </w:tc>
+        <w:tc>
+          <w:tcPr>
+            <w:tcW w:w="5035" w:type="dxa"/>
+          </w:tcPr>
+          <w:p>
+            <w:r>
+              <w:t xml:space="preserve">Get ASSEMBLY No. </w:t>
+            </w:r>
+          </w:p>
+        </w:tc>
+      </w:tr>
+      <w:tr>
+        <w:tc>
+          <w:tcPr>
+            <w:tcW w:w="5035" w:type="dxa"/>
+          </w:tcPr>
+          <w:p>
+            <w:r>
+              <w:t>Set_assembly.sh</w:t>
+            </w:r>
+          </w:p>
+        </w:tc>
+        <w:tc>
+          <w:tcPr>
+            <w:tcW w:w="5035" w:type="dxa"/>
+          </w:tcPr>
+          <w:p>
+            <w:r>
+              <w:t>Set ASSEMBLY No.</w:t>
+            </w:r>
+          </w:p>
+        </w:tc>
+      </w:tr>
+      <w:tr>
+        <w:tc>
+          <w:tcPr>
+            <w:tcW w:w="5035" w:type="dxa"/>
+          </w:tcPr>
+          <w:p>
+            <w:r>
+              <w:t>get_board_version.sh</w:t>
+            </w:r>
+          </w:p>
+        </w:tc>
+        <w:tc>
+          <w:tcPr>
+            <w:tcW w:w="5035" w:type="dxa"/>
+          </w:tcPr>
+          <w:p>
+            <w:r>
+              <w:t xml:space="preserve">Get </w:t>
+            </w:r>
+            <w:proofErr w:type="spellStart"/>
+            <w:r>
+              <w:t>board</w:t>
+            </w:r>
+            <w:proofErr w:type="spellEnd"/>
+            <w:r>
+              <w:t xml:space="preserve"> version</w:t>
+            </w:r>
+          </w:p>
+        </w:tc>
+      </w:tr>
+      <w:tr>
+        <w:tc>
+          <w:tcPr>
+            <w:tcW w:w="5035" w:type="dxa"/>
+          </w:tcPr>
+          <w:p>
+            <w:r>
+              <w:t>get_country_code.sh</w:t>
+            </w:r>
+          </w:p>
+        </w:tc>
+        <w:tc>
+          <w:tcPr>
+            <w:tcW w:w="5035" w:type="dxa"/>
+          </w:tcPr>
+          <w:p>
+            <w:r>
+              <w:t>Get country code</w:t>
+            </w:r>
+          </w:p>
+        </w:tc>
+      </w:tr>
+      <w:tr>
+        <w:tc>
+          <w:tcPr>
+            <w:tcW w:w="5035" w:type="dxa"/>
+          </w:tcPr>
+          <w:p>
+            <w:r>
+              <w:t>set_country_code.sh</w:t>
+            </w:r>
+          </w:p>
+        </w:tc>
+        <w:tc>
+          <w:tcPr>
+            <w:tcW w:w="5035" w:type="dxa"/>
+          </w:tcPr>
+          <w:p>
+            <w:r>
+              <w:t xml:space="preserve">Set country code   </w:t>
+            </w:r>
+            <w:proofErr w:type="spellStart"/>
+            <w:r>
+              <w:t>exp</w:t>
+            </w:r>
+            <w:proofErr w:type="spellEnd"/>
+            <w:r>
+              <w:t>: US</w:t>
+            </w:r>
+          </w:p>
+        </w:tc>
+      </w:tr>
+      <w:tr>
+        <w:tc>
+          <w:tcPr>
+            <w:tcW w:w="5035" w:type="dxa"/>
+          </w:tcPr>
+          <w:p>
+            <w:r>
+              <w:t>get_eth0_mac_addr.sh</w:t>
+            </w:r>
+          </w:p>
+        </w:tc>
+        <w:tc>
+          <w:tcPr>
+            <w:tcW w:w="5035" w:type="dxa"/>
+          </w:tcPr>
+          <w:p>
+            <w:r>
+              <w:t>Get ETH0 MAC address</w:t>
+            </w:r>
+          </w:p>
+        </w:tc>
+      </w:tr>
+      <w:tr>
+        <w:tc>
+          <w:tcPr>
+            <w:tcW w:w="5035" w:type="dxa"/>
+          </w:tcPr>
+          <w:p>
+            <w:r>
+              <w:t>set_eth0_mac_addr.sh</w:t>
+            </w:r>
+          </w:p>
+        </w:tc>
+        <w:tc>
+          <w:tcPr>
+            <w:tcW w:w="5035" w:type="dxa"/>
+          </w:tcPr>
+          <w:p>
+            <w:r>
+              <w:t>Set ETH0 MAC address</w:t>
+            </w:r>
+          </w:p>
+        </w:tc>
+      </w:tr>
+      <w:tr>
+        <w:tc>
+          <w:tcPr>
+            <w:tcW w:w="5035" w:type="dxa"/>
+          </w:tcPr>
+          <w:p>
+            <w:r>
+              <w:t>get_wlan0_mac_addr.sh</w:t>
+            </w:r>
+          </w:p>
+        </w:tc>
+        <w:tc>
+          <w:tcPr>
+            <w:tcW w:w="5035" w:type="dxa"/>
+          </w:tcPr>
+          <w:p>
+            <w:r>
+              <w:t>Get WLAN0 MAC address</w:t>
+            </w:r>
+          </w:p>
+        </w:tc>
+      </w:tr>
+      <w:tr>
+        <w:tc>
+          <w:tcPr>
+            <w:tcW w:w="5035" w:type="dxa"/>
+          </w:tcPr>
+          <w:p>
+            <w:r>
+              <w:t>set_wlan0_mac_addr.sh</w:t>
+            </w:r>
+          </w:p>
+        </w:tc>
+        <w:tc>
+          <w:tcPr>
+            <w:tcW w:w="5035" w:type="dxa"/>
+          </w:tcPr>
+          <w:p>
+            <w:r>
+              <w:t>Set WLAN0 MAC address</w:t>
+            </w:r>
+          </w:p>
+        </w:tc>
+      </w:tr>
+      <w:tr>
+        <w:tc>
+          <w:tcPr>
+            <w:tcW w:w="5035" w:type="dxa"/>
+          </w:tcPr>
+          <w:p>
+            <w:r>
+              <w:t>get_wlan1_mac_addr.sh</w:t>
+            </w:r>
+          </w:p>
+        </w:tc>
+        <w:tc>
+          <w:tcPr>
+            <w:tcW w:w="5035" w:type="dxa"/>
+          </w:tcPr>
+          <w:p>
+            <w:r>
+              <w:t>Get WLAN1 MAC address</w:t>
+            </w:r>
+          </w:p>
+        </w:tc>
+      </w:tr>
+      <w:tr>
+        <w:tc>
+          <w:tcPr>
+            <w:tcW w:w="5035" w:type="dxa"/>
+          </w:tcPr>
+          <w:p>
+            <w:r>
+              <w:t>set_wlan1_mac_addr.sh</w:t>
+            </w:r>
+          </w:p>
+        </w:tc>
+        <w:tc>
+          <w:tcPr>
+            <w:tcW w:w="5035" w:type="dxa"/>
+          </w:tcPr>
+          <w:p>
+            <w:r>
+              <w:t>Set WLAN1 MAC address</w:t>
+            </w:r>
+          </w:p>
+        </w:tc>
+      </w:tr>
+      <w:tr>
+        <w:tc>
+          <w:tcPr>
+            <w:tcW w:w="5035" w:type="dxa"/>
+          </w:tcPr>
+          <w:p>
+            <w:r>
+              <w:t>get_wlan2_mac_addr.sh</w:t>
+            </w:r>
+          </w:p>
+        </w:tc>
+        <w:tc>
+          <w:tcPr>
+            <w:tcW w:w="5035" w:type="dxa"/>
+          </w:tcPr>
+          <w:p>
+            <w:r>
+              <w:t>Get WLAN2 MAC address</w:t>
+            </w:r>
+          </w:p>
+        </w:tc>
+      </w:tr>
+      <w:tr>
+        <w:tc>
+          <w:tcPr>
+            <w:tcW w:w="5035" w:type="dxa"/>
+          </w:tcPr>
+          <w:p>
+            <w:r>
+              <w:t>set_wlan2_mac_addr.sh</w:t>
+            </w:r>
+          </w:p>
+        </w:tc>
+        <w:tc>
+          <w:tcPr>
+            <w:tcW w:w="5035" w:type="dxa"/>
+          </w:tcPr>
+          <w:p>
+            <w:r>
+              <w:t>Set WLAN2 MAC address</w:t>
+            </w:r>
+          </w:p>
+        </w:tc>
+      </w:tr>
+      <w:tr>
+        <w:tc>
+          <w:tcPr>
+            <w:tcW w:w="5035" w:type="dxa"/>
+          </w:tcPr>
+          <w:p>
+            <w:r>
+              <w:t>g</w:t>
+            </w:r>
+            <w:r>
+              <w:t>et_bt0_mac_addr.sh</w:t>
+            </w:r>
+          </w:p>
+        </w:tc>
+        <w:tc>
+          <w:tcPr>
+            <w:tcW w:w="5035" w:type="dxa"/>
+          </w:tcPr>
+          <w:p>
+            <w:r>
+              <w:t>Get BT0 MAC address</w:t>
+            </w:r>
+          </w:p>
+        </w:tc>
+      </w:tr>
+      <w:tr>
+        <w:tc>
+          <w:tcPr>
+            <w:tcW w:w="5035" w:type="dxa"/>
+          </w:tcPr>
+          <w:p>
+            <w:r>
+              <w:t>s</w:t>
+            </w:r>
+            <w:r>
+              <w:t>et_bt0_mac_addr.sh</w:t>
+            </w:r>
+          </w:p>
+        </w:tc>
+        <w:tc>
+          <w:tcPr>
+            <w:tcW w:w="5035" w:type="dxa"/>
+          </w:tcPr>
+          <w:p>
+            <w:r>
+              <w:t>Set BT0 MAC address</w:t>
+            </w:r>
+          </w:p>
+        </w:tc>
+      </w:tr>
+      <w:tr>
+        <w:tc>
+          <w:tcPr>
+            <w:tcW w:w="5035" w:type="dxa"/>
+          </w:tcPr>
+          <w:p>
+            <w:r>
+              <w:t>get_base_mac_addr.sh</w:t>
+            </w:r>
+          </w:p>
+        </w:tc>
+        <w:tc>
+          <w:tcPr>
+            <w:tcW w:w="5035" w:type="dxa"/>
+          </w:tcPr>
+          <w:p>
+            <w:r>
+              <w:t>Get BASE MAC address</w:t>
+            </w:r>
+          </w:p>
+        </w:tc>
+      </w:tr>
+      <w:tr>
+        <w:tc>
+          <w:tcPr>
+            <w:tcW w:w="5035" w:type="dxa"/>
+          </w:tcPr>
+          <w:p>
+            <w:r>
+              <w:t>set_base_mac_addr.sh</w:t>
+            </w:r>
+          </w:p>
+        </w:tc>
+        <w:tc>
+          <w:tcPr>
+            <w:tcW w:w="5035" w:type="dxa"/>
+          </w:tcPr>
+          <w:p>
+            <w:r>
+              <w:t>Set BASE MAC address</w:t>
+            </w:r>
+          </w:p>
+        </w:tc>
+      </w:tr>
+      <w:tr>
+        <w:tc>
+          <w:tcPr>
+            <w:tcW w:w="5035" w:type="dxa"/>
+          </w:tcPr>
+          <w:p>
+            <w:r>
+              <w:t>get_fp_part.sh</w:t>
+            </w:r>
+          </w:p>
+        </w:tc>
+        <w:tc>
+          <w:tcPr>
+            <w:tcW w:w="5035" w:type="dxa"/>
+          </w:tcPr>
+          <w:p>
+            <w:r>
+              <w:t xml:space="preserve">Get FP part </w:t>
+            </w:r>
+          </w:p>
+        </w:tc>
+      </w:tr>
+      <w:tr>
+        <w:tc>
+          <w:tcPr>
+            <w:tcW w:w="5035" w:type="dxa"/>
+          </w:tcPr>
+          <w:p>
+            <w:r>
+              <w:t>Set_fp_part.sh</w:t>
+            </w:r>
+          </w:p>
+        </w:tc>
+        <w:tc>
+          <w:tcPr>
+            <w:tcW w:w="5035" w:type="dxa"/>
+          </w:tcPr>
+          <w:p>
+            <w:r>
+              <w:t>Set FP part</w:t>
+            </w:r>
+          </w:p>
+        </w:tc>
+      </w:tr>
+      <w:tr>
+        <w:tc>
+          <w:tcPr>
+            <w:tcW w:w="5035" w:type="dxa"/>
+          </w:tcPr>
+          <w:p>
+            <w:r>
+              <w:t>get_unused0.sh</w:t>
+            </w:r>
+          </w:p>
+        </w:tc>
+        <w:tc>
+          <w:tcPr>
+            <w:tcW w:w="5035" w:type="dxa"/>
+          </w:tcPr>
+          <w:p>
+            <w:r>
+              <w:t>Get UNUSED0</w:t>
+            </w:r>
+          </w:p>
+        </w:tc>
+      </w:tr>
+      <w:tr>
+        <w:tc>
+          <w:tcPr>
+            <w:tcW w:w="5035" w:type="dxa"/>
+          </w:tcPr>
+          <w:p>
+            <w:r>
+              <w:t>set_unused0.sh</w:t>
+            </w:r>
+          </w:p>
+        </w:tc>
+        <w:tc>
+          <w:tcPr>
+            <w:tcW w:w="5035" w:type="dxa"/>
+          </w:tcPr>
+          <w:p>
+            <w:r>
+              <w:t>Set UNUSED0</w:t>
+            </w:r>
+          </w:p>
+        </w:tc>
+      </w:tr>
+      <w:tr>
+        <w:tc>
+          <w:tcPr>
+            <w:tcW w:w="5035" w:type="dxa"/>
+          </w:tcPr>
+          <w:p>
+            <w:r>
+              <w:t>get_unused1.sh</w:t>
+            </w:r>
+          </w:p>
+        </w:tc>
+        <w:tc>
+          <w:tcPr>
+            <w:tcW w:w="5035" w:type="dxa"/>
+          </w:tcPr>
+          <w:p>
+            <w:r>
+              <w:t>Get UNUSED1</w:t>
+            </w:r>
+          </w:p>
+        </w:tc>
+      </w:tr>
+      <w:tr>
+        <w:tc>
+          <w:tcPr>
+            <w:tcW w:w="5035" w:type="dxa"/>
+          </w:tcPr>
+          <w:p>
+            <w:r>
+              <w:t>set_unused1.sh</w:t>
+            </w:r>
+          </w:p>
+        </w:tc>
+        <w:tc>
+          <w:tcPr>
+            <w:tcW w:w="5035" w:type="dxa"/>
+          </w:tcPr>
+          <w:p>
+            <w:r>
+              <w:t>Set UNUSED1</w:t>
+            </w:r>
+          </w:p>
+        </w:tc>
+      </w:tr>
+      <w:tr>
+        <w:tc>
+          <w:tcPr>
+            <w:tcW w:w="5035" w:type="dxa"/>
+          </w:tcPr>
+          <w:p>
+            <w:r>
+              <w:t>get_model.sh</w:t>
+            </w:r>
+          </w:p>
+        </w:tc>
+        <w:tc>
+          <w:tcPr>
+            <w:tcW w:w="5035" w:type="dxa"/>
+          </w:tcPr>
+          <w:p>
+            <w:r>
+              <w:t>Get MODEL name</w:t>
+            </w:r>
+          </w:p>
+        </w:tc>
+      </w:tr>
+      <w:tr>
+        <w:tc>
+          <w:tcPr>
+            <w:tcW w:w="5035" w:type="dxa"/>
+          </w:tcPr>
+          <w:p>
+            <w:r>
+              <w:t>set_model.sh</w:t>
+            </w:r>
+          </w:p>
+        </w:tc>
+        <w:tc>
+          <w:tcPr>
+            <w:tcW w:w="5035" w:type="dxa"/>
+          </w:tcPr>
+          <w:p>
+            <w:r>
+              <w:t>Set MODEL name</w:t>
+            </w:r>
+          </w:p>
+        </w:tc>
+      </w:tr>
+    </w:tbl>
+    <w:p/>
+    <w:p>
+      <w:r>
+        <w:rPr>
+          <w:highlight w:val="yellow"/>
+        </w:rPr>
+        <w:t>Currently only wlan1 and bt0 mac address will set to modules. Others just store at NVRAM, and can be read. FW must have “</w:t>
+      </w:r>
+      <w:proofErr w:type="spellStart"/>
+      <w:r>
+        <w:rPr>
+          <w:highlight w:val="yellow"/>
+        </w:rPr>
+        <w:t>nvram</w:t>
+      </w:r>
+      <w:proofErr w:type="spellEnd"/>
+      <w:r>
+        <w:rPr>
+          <w:highlight w:val="yellow"/>
+        </w:rPr>
+        <w:t>” tool.</w:t>
+      </w:r>
+    </w:p>
+    <w:p>
+      <w:r>
+        <w:t>Formal:</w:t>
+      </w:r>
+    </w:p>
+    <w:p>
       <w:r>
         <w:lastRenderedPageBreak/>
-        <w:t>2.12 battery info</w:t>
-      </w:r>
-      <w:bookmarkEnd w:id="14"/>
+        <w:t>./set_xxxx.sh   &lt;context&gt;</w:t>
+      </w:r>
+    </w:p>
+    <w:p>
+      <w:proofErr w:type="spellStart"/>
+      <w:r>
+        <w:t>Exp</w:t>
+      </w:r>
+      <w:proofErr w:type="spellEnd"/>
+      <w:r>
+        <w:t>:</w:t>
+      </w:r>
     </w:p>
     <w:p/>
     <w:p>
       <w:r>
-        <w:t>Get battery capacity run “get_batt_capacity.sh”</w:t>
-      </w:r>
-    </w:p>
-    <w:p>
-      <w:r>
-        <w:t>Get battery temperature run “get_batt_temp.sh”</w:t>
-      </w:r>
-    </w:p>
-    <w:p>
-      <w:r>
-        <w:t>Get battery current run “get_batt_current.sh</w:t>
-      </w:r>
-      <w:proofErr w:type="gramStart"/>
-      <w:r>
-        <w:t>” .</w:t>
-      </w:r>
-      <w:proofErr w:type="gramEnd"/>
-      <w:r>
-        <w:t xml:space="preserve">  </w:t>
-      </w:r>
-      <w:proofErr w:type="gramStart"/>
-      <w:r>
-        <w:t>if</w:t>
-      </w:r>
-      <w:proofErr w:type="gramEnd"/>
-      <w:r>
-        <w:t xml:space="preserve"> the value was minus means charge out. </w:t>
-      </w:r>
-    </w:p>
-    <w:p>
-      <w:r>
-        <w:t>Get battery voltage run “get_batt_voltage.sh”</w:t>
+        <w:rPr>
+          <w:noProof/>
+        </w:rPr>
+        <w:drawing>
+          <wp:inline distT="0" distB="0" distL="0" distR="0" wp14:anchorId="40415117" wp14:editId="12453D5F">
+            <wp:extent cx="5495925" cy="1362075"/>
+            <wp:effectExtent l="0" t="0" r="9525" b="9525"/>
+            <wp:docPr id="15" name="Picture 15"/>
+            <wp:cNvGraphicFramePr>
+              <a:graphicFrameLocks xmlns:a="http://schemas.openxmlformats.org/drawingml/2006/main" noChangeAspect="1"/>
+            </wp:cNvGraphicFramePr>
+            <a:graphic xmlns:a="http://schemas.openxmlformats.org/drawingml/2006/main">
+              <a:graphicData uri="http://schemas.openxmlformats.org/drawingml/2006/picture">
+                <pic:pic xmlns:pic="http://schemas.openxmlformats.org/drawingml/2006/picture">
+                  <pic:nvPicPr>
+                    <pic:cNvPr id="1" name=""/>
+                    <pic:cNvPicPr/>
+                  </pic:nvPicPr>
+                  <pic:blipFill>
+                    <a:blip r:embed="rId22"/>
+                    <a:stretch>
+                      <a:fillRect/>
+                    </a:stretch>
+                  </pic:blipFill>
+                  <pic:spPr>
+                    <a:xfrm>
+                      <a:off x="0" y="0"/>
+                      <a:ext cx="5495925" cy="1362075"/>
+                    </a:xfrm>
+                    <a:prstGeom prst="rect">
+                      <a:avLst/>
+                    </a:prstGeom>
+                  </pic:spPr>
+                </pic:pic>
+              </a:graphicData>
+            </a:graphic>
+          </wp:inline>
+        </w:drawing>
       </w:r>
     </w:p>
     <w:sectPr>
-      <w:headerReference w:type="default" r:id="rId22"/>
+      <w:headerReference w:type="default" r:id="rId23"/>
       <w:pgSz w:w="12240" w:h="15840"/>
       <w:pgMar w:top="1440" w:right="1080" w:bottom="1440" w:left="1080" w:header="720" w:footer="720" w:gutter="0"/>
       <w:cols w:space="720"/>
@@ -3696,7 +4965,7 @@
           <v:path o:extrusionok="f" gradientshapeok="t" o:connecttype="rect"/>
           <o:lock v:ext="edit" aspectratio="t"/>
         </v:shapetype>
-        <v:shape id="_x0000_i1025" type="#_x0000_t75" style="width:246pt;height:23.5pt">
+        <v:shape id="_x0000_i1025" type="#_x0000_t75" style="width:246pt;height:23.25pt">
           <v:imagedata r:id="rId1" o:title="TYMPHANY Chinese LOGO_Type 2"/>
         </v:shape>
       </w:pict>
@@ -5197,7 +6466,7 @@
 </file>
 
 <file path=customXml/itemProps1.xml><?xml version="1.0" encoding="utf-8"?>
-<ds:datastoreItem xmlns:ds="http://schemas.openxmlformats.org/officeDocument/2006/customXml" ds:itemID="{42BADEF7-84A6-4BB2-84C4-436FC976E7FA}">
+<ds:datastoreItem xmlns:ds="http://schemas.openxmlformats.org/officeDocument/2006/customXml" ds:itemID="{12835130-83C0-41B8-9EA6-BEC00723E6B6}">
   <ds:schemaRefs>
     <ds:schemaRef ds:uri="http://schemas.openxmlformats.org/officeDocument/2006/bibliography"/>
   </ds:schemaRefs>

</xml_diff>